<commit_message>
update test with guidelines
</commit_message>
<xml_diff>
--- a/Summary.docx
+++ b/Summary.docx
@@ -82,7 +82,7 @@
           <w:color w:val="333333"/>
           <w:shd w:val="clear" w:color="auto" w:fill="FFFFFF"/>
         </w:rPr>
-        <w:t xml:space="preserve">de bonne qualité, </w:t>
+        <w:t xml:space="preserve">de bonne qualité </w:t>
       </w:r>
       <w:r>
         <w:rPr>
@@ -90,7 +90,7 @@
           <w:color w:val="333333"/>
           <w:shd w:val="clear" w:color="auto" w:fill="FFFFFF"/>
         </w:rPr>
-        <w:t>atour d’un simple cas d’utilisation.</w:t>
+        <w:t>atour d’un cas d’utilisation.</w:t>
       </w:r>
     </w:p>
     <w:p>
@@ -511,6 +511,14 @@
           <w:color w:val="333333"/>
           <w:szCs w:val="24"/>
         </w:rPr>
+        <w:t xml:space="preserve"> dont la création est gratuite</w:t>
+      </w:r>
+      <w:r>
+        <w:rPr>
+          <w:rFonts w:ascii="Segoe UI" w:eastAsia="Times New Roman" w:hAnsi="Segoe UI" w:cs="Segoe UI"/>
+          <w:color w:val="333333"/>
+          <w:szCs w:val="24"/>
+        </w:rPr>
         <w:t>)</w:t>
       </w:r>
     </w:p>
@@ -577,32 +585,45 @@
       </w:r>
       <w:r>
         <w:rPr>
-          <w:b/>
-        </w:rPr>
-        <w:t>10 minutes</w:t>
-      </w:r>
-      <w:r>
-        <w:t xml:space="preserve"> sont </w:t>
-      </w:r>
-      <w:r>
-        <w:t>conseillées</w:t>
-      </w:r>
-      <w:r>
-        <w:t xml:space="preserve"> pour lire </w:t>
-      </w:r>
-      <w:r>
-        <w:rPr>
-          <w:b/>
-        </w:rPr>
-        <w:t>attenti</w:t>
-      </w:r>
-      <w:r>
-        <w:rPr>
-          <w:b/>
-        </w:rPr>
-        <w:t>vement</w:t>
-      </w:r>
-      <w:r>
+          <w:rFonts w:ascii="Segoe UI" w:hAnsi="Segoe UI" w:cs="Segoe UI"/>
+          <w:b/>
+          <w:color w:val="333333"/>
+          <w:shd w:val="clear" w:color="auto" w:fill="FFFFFF"/>
+        </w:rPr>
+        <w:t>10</w:t>
+      </w:r>
+      <w:r>
+        <w:rPr>
+          <w:rFonts w:ascii="Segoe UI" w:hAnsi="Segoe UI" w:cs="Segoe UI"/>
+          <w:b/>
+          <w:color w:val="333333"/>
+          <w:shd w:val="clear" w:color="auto" w:fill="FFFFFF"/>
+        </w:rPr>
+        <w:t xml:space="preserve"> minutes</w:t>
+      </w:r>
+      <w:r>
+        <w:rPr>
+          <w:rFonts w:ascii="Segoe UI" w:hAnsi="Segoe UI" w:cs="Segoe UI"/>
+          <w:color w:val="333333"/>
+          <w:shd w:val="clear" w:color="auto" w:fill="FFFFFF"/>
+        </w:rPr>
+        <w:t xml:space="preserve"> sont conseillées pour lire </w:t>
+      </w:r>
+      <w:r>
+        <w:rPr>
+          <w:rFonts w:ascii="Segoe UI" w:hAnsi="Segoe UI" w:cs="Segoe UI"/>
+          <w:b/>
+          <w:color w:val="333333"/>
+          <w:shd w:val="clear" w:color="auto" w:fill="FFFFFF"/>
+        </w:rPr>
+        <w:t>attentivement</w:t>
+      </w:r>
+      <w:r>
+        <w:rPr>
+          <w:rFonts w:ascii="Segoe UI" w:hAnsi="Segoe UI" w:cs="Segoe UI"/>
+          <w:color w:val="333333"/>
+          <w:shd w:val="clear" w:color="auto" w:fill="FFFFFF"/>
+        </w:rPr>
         <w:t xml:space="preserve"> le présent document et pour prendre en compte les différents fichiers fournis dans le test.</w:t>
       </w:r>
     </w:p>
@@ -641,7 +662,21 @@
           <w:rFonts w:ascii="Segoe UI" w:eastAsia="Times New Roman" w:hAnsi="Segoe UI" w:cs="Segoe UI"/>
           <w:color w:val="333333"/>
         </w:rPr>
-        <w:t xml:space="preserve">e test est stocké ici : </w:t>
+        <w:t xml:space="preserve">e test </w:t>
+      </w:r>
+      <w:r>
+        <w:rPr>
+          <w:rFonts w:ascii="Segoe UI" w:eastAsia="Times New Roman" w:hAnsi="Segoe UI" w:cs="Segoe UI"/>
+          <w:color w:val="333333"/>
+        </w:rPr>
+        <w:t xml:space="preserve">technique </w:t>
+      </w:r>
+      <w:r>
+        <w:rPr>
+          <w:rFonts w:ascii="Segoe UI" w:eastAsia="Times New Roman" w:hAnsi="Segoe UI" w:cs="Segoe UI"/>
+          <w:color w:val="333333"/>
+        </w:rPr>
+        <w:t xml:space="preserve">est stocké ici : </w:t>
       </w:r>
       <w:hyperlink r:id="rId8" w:history="1">
         <w:r>
@@ -670,7 +705,54 @@
           <w:rFonts w:ascii="Segoe UI" w:eastAsia="Times New Roman" w:hAnsi="Segoe UI" w:cs="Segoe UI"/>
           <w:color w:val="333333"/>
         </w:rPr>
-        <w:t>La première chose à faire est de le forker chez vous</w:t>
+        <w:t xml:space="preserve">La première chose à faire est de le </w:t>
+      </w:r>
+      <w:proofErr w:type="spellStart"/>
+      <w:r>
+        <w:rPr>
+          <w:rFonts w:ascii="Segoe UI" w:eastAsia="Times New Roman" w:hAnsi="Segoe UI" w:cs="Segoe UI"/>
+          <w:b/>
+          <w:color w:val="333333"/>
+        </w:rPr>
+        <w:t>forker</w:t>
+      </w:r>
+      <w:proofErr w:type="spellEnd"/>
+      <w:r>
+        <w:rPr>
+          <w:rFonts w:ascii="Segoe UI" w:eastAsia="Times New Roman" w:hAnsi="Segoe UI" w:cs="Segoe UI"/>
+          <w:color w:val="333333"/>
+        </w:rPr>
+        <w:t xml:space="preserve"> </w:t>
+      </w:r>
+      <w:r>
+        <w:rPr>
+          <w:rFonts w:ascii="Segoe UI" w:eastAsia="Times New Roman" w:hAnsi="Segoe UI" w:cs="Segoe UI"/>
+          <w:color w:val="333333"/>
+        </w:rPr>
+        <w:t xml:space="preserve">sur votre compte </w:t>
+      </w:r>
+      <w:proofErr w:type="spellStart"/>
+      <w:r>
+        <w:rPr>
+          <w:rFonts w:ascii="Segoe UI" w:eastAsia="Times New Roman" w:hAnsi="Segoe UI" w:cs="Segoe UI"/>
+          <w:color w:val="333333"/>
+        </w:rPr>
+        <w:t>G</w:t>
+      </w:r>
+      <w:r>
+        <w:rPr>
+          <w:rFonts w:ascii="Segoe UI" w:eastAsia="Times New Roman" w:hAnsi="Segoe UI" w:cs="Segoe UI"/>
+          <w:color w:val="333333"/>
+        </w:rPr>
+        <w:t>ithub</w:t>
+      </w:r>
+      <w:proofErr w:type="spellEnd"/>
+      <w:r>
+        <w:rPr>
+          <w:rFonts w:ascii="Segoe UI" w:eastAsia="Times New Roman" w:hAnsi="Segoe UI" w:cs="Segoe UI"/>
+          <w:color w:val="333333"/>
+        </w:rPr>
+        <w:t>.</w:t>
       </w:r>
     </w:p>
     <w:p>
@@ -809,6 +891,13 @@
           <w:rFonts w:ascii="Segoe UI" w:eastAsia="Times New Roman" w:hAnsi="Segoe UI" w:cs="Segoe UI"/>
           <w:color w:val="333333"/>
         </w:rPr>
+        <w:t>fonctionnels</w:t>
+      </w:r>
+      <w:r>
+        <w:rPr>
+          <w:rFonts w:ascii="Segoe UI" w:eastAsia="Times New Roman" w:hAnsi="Segoe UI" w:cs="Segoe UI"/>
+          <w:color w:val="333333"/>
+        </w:rPr>
         <w:tab/>
       </w:r>
       <w:r>
@@ -859,7 +948,14 @@
           <w:rFonts w:ascii="Segoe UI" w:eastAsia="Times New Roman" w:hAnsi="Segoe UI" w:cs="Segoe UI"/>
           <w:color w:val="333333"/>
         </w:rPr>
-        <w:t xml:space="preserve">xposer cette logique métier à travers une API </w:t>
+        <w:t>xposer cette logique m</w:t>
+      </w:r>
+      <w:r>
+        <w:rPr>
+          <w:rFonts w:ascii="Segoe UI" w:eastAsia="Times New Roman" w:hAnsi="Segoe UI" w:cs="Segoe UI"/>
+          <w:color w:val="333333"/>
+        </w:rPr>
+        <w:t xml:space="preserve">étier à travers une API </w:t>
       </w:r>
       <w:proofErr w:type="spellStart"/>
       <w:r>
@@ -875,21 +971,7 @@
           <w:rFonts w:ascii="Segoe UI" w:eastAsia="Times New Roman" w:hAnsi="Segoe UI" w:cs="Segoe UI"/>
           <w:color w:val="333333"/>
         </w:rPr>
-        <w:t xml:space="preserve"> </w:t>
-      </w:r>
-      <w:r>
-        <w:rPr>
-          <w:rFonts w:ascii="Segoe UI" w:eastAsia="Times New Roman" w:hAnsi="Segoe UI" w:cs="Segoe UI"/>
-          <w:color w:val="333333"/>
-        </w:rPr>
-        <w:tab/>
-      </w:r>
-      <w:r>
-        <w:rPr>
-          <w:rFonts w:ascii="Segoe UI" w:eastAsia="Times New Roman" w:hAnsi="Segoe UI" w:cs="Segoe UI"/>
-          <w:color w:val="333333"/>
-        </w:rPr>
-        <w:tab/>
+        <w:t xml:space="preserve"> (en Sprint-Boot)</w:t>
       </w:r>
       <w:r>
         <w:rPr>
@@ -923,15 +1005,32 @@
     </w:p>
     <w:p>
       <w:pPr>
+        <w:spacing w:after="240" w:line="240" w:lineRule="auto"/>
         <w:jc w:val="both"/>
-      </w:pPr>
-      <w:r>
+        <w:rPr>
+          <w:rFonts w:ascii="Segoe UI" w:eastAsia="Times New Roman" w:hAnsi="Segoe UI" w:cs="Segoe UI"/>
+          <w:color w:val="333333"/>
+        </w:rPr>
+      </w:pPr>
+      <w:r>
+        <w:rPr>
+          <w:rFonts w:ascii="Segoe UI" w:eastAsia="Times New Roman" w:hAnsi="Segoe UI" w:cs="Segoe UI"/>
+          <w:color w:val="333333"/>
+        </w:rPr>
         <w:t>Le présent projet est un projet Maven</w:t>
       </w:r>
       <w:r>
+        <w:rPr>
+          <w:rFonts w:ascii="Segoe UI" w:eastAsia="Times New Roman" w:hAnsi="Segoe UI" w:cs="Segoe UI"/>
+          <w:color w:val="333333"/>
+        </w:rPr>
         <w:t xml:space="preserve"> parent</w:t>
       </w:r>
       <w:r>
+        <w:rPr>
+          <w:rFonts w:ascii="Segoe UI" w:eastAsia="Times New Roman" w:hAnsi="Segoe UI" w:cs="Segoe UI"/>
+          <w:color w:val="333333"/>
+        </w:rPr>
         <w:t> contenant 2 modules :</w:t>
       </w:r>
     </w:p>
@@ -972,9 +1071,20 @@
         <w:sym w:font="Wingdings" w:char="F0E0"/>
       </w:r>
       <w:r>
-        <w:t xml:space="preserve"> la couche métier</w:t>
-      </w:r>
-      <w:r>
+        <w:t xml:space="preserve"> </w:t>
+      </w:r>
+      <w:r>
+        <w:rPr>
+          <w:rFonts w:ascii="Segoe UI" w:eastAsia="Times New Roman" w:hAnsi="Segoe UI" w:cs="Segoe UI"/>
+          <w:color w:val="333333"/>
+        </w:rPr>
+        <w:t>la couche métier</w:t>
+      </w:r>
+      <w:r>
+        <w:rPr>
+          <w:rFonts w:ascii="Segoe UI" w:eastAsia="Times New Roman" w:hAnsi="Segoe UI" w:cs="Segoe UI"/>
+          <w:color w:val="333333"/>
+        </w:rPr>
         <w:t xml:space="preserve"> (autrement appelé hexagone)</w:t>
       </w:r>
       <w:r>
@@ -1055,14 +1165,27 @@
         <w:sym w:font="Wingdings" w:char="F0E0"/>
       </w:r>
       <w:r>
-        <w:t xml:space="preserve"> la couche </w:t>
-      </w:r>
-      <w:proofErr w:type="spellStart"/>
-      <w:r>
-        <w:t>RESTFul</w:t>
-      </w:r>
-      <w:proofErr w:type="spellEnd"/>
-      <w:r>
+        <w:t xml:space="preserve"> </w:t>
+      </w:r>
+      <w:r>
+        <w:rPr>
+          <w:rFonts w:ascii="Segoe UI" w:eastAsia="Times New Roman" w:hAnsi="Segoe UI" w:cs="Segoe UI"/>
+          <w:color w:val="333333"/>
+        </w:rPr>
+        <w:t xml:space="preserve">la couche </w:t>
+      </w:r>
+      <w:r>
+        <w:rPr>
+          <w:rFonts w:ascii="Segoe UI" w:eastAsia="Times New Roman" w:hAnsi="Segoe UI" w:cs="Segoe UI"/>
+          <w:color w:val="333333"/>
+        </w:rPr>
+        <w:t>service</w:t>
+      </w:r>
+      <w:r>
+        <w:rPr>
+          <w:rFonts w:ascii="Segoe UI" w:eastAsia="Times New Roman" w:hAnsi="Segoe UI" w:cs="Segoe UI"/>
+          <w:color w:val="333333"/>
+        </w:rPr>
         <w:t xml:space="preserve"> utilisant la couche métier</w:t>
       </w:r>
       <w:r>
@@ -1161,7 +1284,7 @@
           <w:szCs w:val="30"/>
         </w:rPr>
         <w:lastRenderedPageBreak/>
-        <w:t xml:space="preserve">Module </w:t>
+        <w:t>1. Couche</w:t>
       </w:r>
       <w:r>
         <w:rPr>
@@ -1172,7 +1295,7 @@
           <w:sz w:val="30"/>
           <w:szCs w:val="30"/>
         </w:rPr>
-        <w:t>business</w:t>
+        <w:t xml:space="preserve"> </w:t>
       </w:r>
       <w:r>
         <w:rPr>
@@ -1183,7 +1306,7 @@
           <w:sz w:val="30"/>
           <w:szCs w:val="30"/>
         </w:rPr>
-        <w:t xml:space="preserve"> </w:t>
+        <w:t>« métier »</w:t>
       </w:r>
     </w:p>
     <w:p>
@@ -1200,7 +1323,7 @@
           <w:rFonts w:ascii="Segoe UI" w:hAnsi="Segoe UI" w:cs="Segoe UI"/>
         </w:rPr>
         <w:pict w14:anchorId="3BC28FDD">
-          <v:shape id="Picture 3" o:spid="_x0000_i1029" type="#_x0000_t75" alt=":warning:" style="width:14.95pt;height:14.95pt;visibility:visible;mso-wrap-style:square">
+          <v:shape id="Picture 3" o:spid="_x0000_i1029" type="#_x0000_t75" alt=":warning:" style="width:15pt;height:15pt;visibility:visible;mso-wrap-style:square">
             <v:imagedata r:id="rId9" o:title=""/>
           </v:shape>
         </w:pict>
@@ -1210,7 +1333,30 @@
           <w:rFonts w:ascii="Segoe UI" w:eastAsia="Times New Roman" w:hAnsi="Segoe UI" w:cs="Segoe UI"/>
           <w:color w:val="333333"/>
         </w:rPr>
-        <w:t xml:space="preserve"> Ce module ne doit contenir </w:t>
+        <w:t xml:space="preserve"> Ce module </w:t>
+      </w:r>
+      <w:proofErr w:type="spellStart"/>
+      <w:r>
+        <w:rPr>
+          <w:rFonts w:ascii="Segoe UI" w:eastAsia="Times New Roman" w:hAnsi="Segoe UI" w:cs="Segoe UI"/>
+          <w:color w:val="333333"/>
+        </w:rPr>
+        <w:t>Maven</w:t>
+      </w:r>
+      <w:proofErr w:type="spellEnd"/>
+      <w:r>
+        <w:rPr>
+          <w:rFonts w:ascii="Segoe UI" w:eastAsia="Times New Roman" w:hAnsi="Segoe UI" w:cs="Segoe UI"/>
+          <w:color w:val="333333"/>
+        </w:rPr>
+        <w:t xml:space="preserve"> </w:t>
+      </w:r>
+      <w:r>
+        <w:rPr>
+          <w:rFonts w:ascii="Segoe UI" w:eastAsia="Times New Roman" w:hAnsi="Segoe UI" w:cs="Segoe UI"/>
+          <w:color w:val="333333"/>
+        </w:rPr>
+        <w:t xml:space="preserve">ne doit contenir </w:t>
       </w:r>
       <w:r>
         <w:rPr>
@@ -1261,7 +1407,22 @@
           <w:rFonts w:ascii="Segoe UI" w:eastAsia="Times New Roman" w:hAnsi="Segoe UI" w:cs="Segoe UI"/>
           <w:color w:val="333333"/>
         </w:rPr>
-        <w:t>. Il est important de conserver ce découplage car c’est lui qui garantit à terme que le modèle métier est maintenable (architecture hexagonale).</w:t>
+        <w:t xml:space="preserve">. Il est important de conserver ce </w:t>
+      </w:r>
+      <w:r>
+        <w:rPr>
+          <w:rFonts w:ascii="Segoe UI" w:eastAsia="Times New Roman" w:hAnsi="Segoe UI" w:cs="Segoe UI"/>
+          <w:b/>
+          <w:color w:val="333333"/>
+        </w:rPr>
+        <w:t>découplage</w:t>
+      </w:r>
+      <w:r>
+        <w:rPr>
+          <w:rFonts w:ascii="Segoe UI" w:eastAsia="Times New Roman" w:hAnsi="Segoe UI" w:cs="Segoe UI"/>
+          <w:color w:val="333333"/>
+        </w:rPr>
+        <w:t xml:space="preserve"> car c’est lui qui garantit à terme que le modèle métier est maintenable (architecture hexagonale).</w:t>
       </w:r>
     </w:p>
     <w:p>
@@ -1390,57 +1551,52 @@
           <w:rFonts w:ascii="Segoe UI" w:eastAsia="Times New Roman" w:hAnsi="Segoe UI" w:cs="Segoe UI"/>
           <w:color w:val="333333"/>
         </w:rPr>
-        <w:t>la</w:t>
-      </w:r>
-      <w:r>
-        <w:rPr>
-          <w:rFonts w:ascii="Segoe UI" w:eastAsia="Times New Roman" w:hAnsi="Segoe UI" w:cs="Segoe UI"/>
-          <w:color w:val="333333"/>
-        </w:rPr>
-        <w:t xml:space="preserve"> classe</w:t>
-      </w:r>
-      <w:r>
-        <w:rPr>
-          <w:rFonts w:ascii="Segoe UI" w:eastAsia="Times New Roman" w:hAnsi="Segoe UI" w:cs="Segoe UI"/>
-          <w:color w:val="333333"/>
-        </w:rPr>
-        <w:t xml:space="preserve"> </w:t>
-      </w:r>
-      <w:proofErr w:type="spellStart"/>
-      <w:r>
-        <w:rPr>
-          <w:rFonts w:ascii="Segoe UI" w:eastAsia="Times New Roman" w:hAnsi="Segoe UI" w:cs="Segoe UI"/>
-          <w:b/>
+        <w:t xml:space="preserve">le </w:t>
+      </w:r>
+      <w:r>
+        <w:rPr>
+          <w:rFonts w:ascii="Segoe UI" w:eastAsia="Times New Roman" w:hAnsi="Segoe UI" w:cs="Segoe UI"/>
+          <w:color w:val="333333"/>
+        </w:rPr>
+        <w:t xml:space="preserve">modèle </w:t>
+      </w:r>
+      <w:r>
+        <w:rPr>
+          <w:rFonts w:ascii="Segoe UI" w:eastAsia="Times New Roman" w:hAnsi="Segoe UI" w:cs="Segoe UI"/>
+          <w:color w:val="333333"/>
+        </w:rPr>
+        <w:t>métier</w:t>
+      </w:r>
+      <w:r>
+        <w:rPr>
+          <w:rFonts w:ascii="Segoe UI" w:eastAsia="Times New Roman" w:hAnsi="Segoe UI" w:cs="Segoe UI"/>
+          <w:color w:val="333333"/>
+        </w:rPr>
+        <w:t xml:space="preserve"> </w:t>
+      </w:r>
+      <w:r>
+        <w:rPr>
+          <w:rFonts w:ascii="Segoe UI" w:eastAsia="Times New Roman" w:hAnsi="Segoe UI" w:cs="Segoe UI"/>
+          <w:color w:val="333333"/>
+        </w:rPr>
+        <w:t xml:space="preserve">(hexagone) </w:t>
+      </w:r>
+      <w:bookmarkStart w:id="1" w:name="_GoBack"/>
+      <w:bookmarkEnd w:id="1"/>
+      <w:r>
+        <w:rPr>
+          <w:rFonts w:ascii="Segoe UI" w:eastAsia="Times New Roman" w:hAnsi="Segoe UI" w:cs="Segoe UI"/>
+          <w:color w:val="333333"/>
+        </w:rPr>
+        <w:t xml:space="preserve">en répondant à des scénarios fonctionnels </w:t>
+      </w:r>
+      <w:r>
+        <w:rPr>
+          <w:rFonts w:ascii="Segoe UI" w:eastAsia="Times New Roman" w:hAnsi="Segoe UI" w:cs="Segoe UI"/>
           <w:color w:val="333333"/>
           <w:bdr w:val="none" w:sz="0" w:space="0" w:color="auto" w:frame="1"/>
         </w:rPr>
-        <w:t>ClientBankDomain</w:t>
-      </w:r>
-      <w:r>
-        <w:rPr>
-          <w:rFonts w:ascii="Segoe UI" w:eastAsia="Times New Roman" w:hAnsi="Segoe UI" w:cs="Segoe UI"/>
-          <w:b/>
-          <w:color w:val="333333"/>
-          <w:bdr w:val="none" w:sz="0" w:space="0" w:color="auto" w:frame="1"/>
-        </w:rPr>
-        <w:t>Impl</w:t>
-      </w:r>
-      <w:proofErr w:type="spellEnd"/>
-      <w:r>
-        <w:rPr>
-          <w:rFonts w:ascii="Segoe UI" w:eastAsia="Times New Roman" w:hAnsi="Segoe UI" w:cs="Segoe UI"/>
-          <w:color w:val="333333"/>
-          <w:bdr w:val="none" w:sz="0" w:space="0" w:color="auto" w:frame="1"/>
-        </w:rPr>
-        <w:t xml:space="preserve"> </w:t>
-      </w:r>
-      <w:r>
-        <w:rPr>
-          <w:rFonts w:ascii="Segoe UI" w:eastAsia="Times New Roman" w:hAnsi="Segoe UI" w:cs="Segoe UI"/>
-          <w:color w:val="333333"/>
-          <w:bdr w:val="none" w:sz="0" w:space="0" w:color="auto" w:frame="1"/>
-        </w:rPr>
-        <w:t xml:space="preserve">dans les normes de l’architecture hexagonale : </w:t>
+        <w:t xml:space="preserve">: </w:t>
       </w:r>
     </w:p>
     <w:p>
@@ -1459,10 +1615,10 @@
           <w:lang w:eastAsia="fr-FR"/>
         </w:rPr>
         <w:drawing>
-          <wp:inline distT="0" distB="0" distL="0" distR="0" wp14:anchorId="77356F7E" wp14:editId="468F6D6A">
-            <wp:extent cx="5674360" cy="2676697"/>
-            <wp:effectExtent l="0" t="0" r="2540" b="9525"/>
-            <wp:docPr id="2" name="Image 2"/>
+          <wp:inline distT="0" distB="0" distL="0" distR="0" wp14:anchorId="21462AC7" wp14:editId="3C5B6CD0">
+            <wp:extent cx="6572242" cy="2918765"/>
+            <wp:effectExtent l="0" t="0" r="635" b="0"/>
+            <wp:docPr id="5" name="Image 5"/>
             <wp:cNvGraphicFramePr>
               <a:graphicFrameLocks xmlns:a="http://schemas.openxmlformats.org/drawingml/2006/main" noChangeAspect="1"/>
             </wp:cNvGraphicFramePr>
@@ -1482,7 +1638,7 @@
                   <pic:spPr>
                     <a:xfrm>
                       <a:off x="0" y="0"/>
-                      <a:ext cx="5717834" cy="2697204"/>
+                      <a:ext cx="6609667" cy="2935386"/>
                     </a:xfrm>
                     <a:prstGeom prst="rect">
                       <a:avLst/>
@@ -1493,58 +1649,6 @@
             </a:graphic>
           </wp:inline>
         </w:drawing>
-      </w:r>
-    </w:p>
-    <w:p>
-      <w:pPr>
-        <w:spacing w:after="240" w:line="240" w:lineRule="auto"/>
-        <w:jc w:val="both"/>
-        <w:rPr>
-          <w:rFonts w:ascii="Segoe UI" w:eastAsia="Times New Roman" w:hAnsi="Segoe UI" w:cs="Segoe UI"/>
-          <w:color w:val="333333"/>
-        </w:rPr>
-      </w:pPr>
-      <w:r>
-        <w:rPr>
-          <w:rFonts w:ascii="Segoe UI" w:eastAsia="Times New Roman" w:hAnsi="Segoe UI" w:cs="Segoe UI"/>
-          <w:color w:val="333333"/>
-        </w:rPr>
-        <w:t xml:space="preserve">Et de </w:t>
-      </w:r>
-      <w:r>
-        <w:rPr>
-          <w:rFonts w:ascii="Segoe UI" w:eastAsia="Times New Roman" w:hAnsi="Segoe UI" w:cs="Segoe UI"/>
-          <w:color w:val="333333"/>
-        </w:rPr>
-        <w:t xml:space="preserve">répondre aux trois </w:t>
-      </w:r>
-      <w:r>
-        <w:rPr>
-          <w:rFonts w:ascii="Segoe UI" w:eastAsia="Times New Roman" w:hAnsi="Segoe UI" w:cs="Segoe UI"/>
-          <w:color w:val="333333"/>
-        </w:rPr>
-        <w:t>comportements</w:t>
-      </w:r>
-      <w:r>
-        <w:rPr>
-          <w:rFonts w:ascii="Segoe UI" w:eastAsia="Times New Roman" w:hAnsi="Segoe UI" w:cs="Segoe UI"/>
-          <w:color w:val="333333"/>
-        </w:rPr>
-        <w:t xml:space="preserve"> suivant</w:t>
-      </w:r>
-      <w:r>
-        <w:rPr>
-          <w:rFonts w:ascii="Segoe UI" w:eastAsia="Times New Roman" w:hAnsi="Segoe UI" w:cs="Segoe UI"/>
-          <w:color w:val="333333"/>
-        </w:rPr>
-        <w:t>s</w:t>
-      </w:r>
-      <w:r>
-        <w:rPr>
-          <w:rFonts w:ascii="Segoe UI" w:eastAsia="Times New Roman" w:hAnsi="Segoe UI" w:cs="Segoe UI"/>
-          <w:color w:val="333333"/>
-        </w:rPr>
-        <w:t xml:space="preserve"> : </w:t>
       </w:r>
     </w:p>
     <w:p>
@@ -1664,16 +1768,6 @@
         </w:rPr>
         <w:t xml:space="preserve"> </w:t>
       </w:r>
-      <w:r>
-        <w:rPr>
-          <w:rFonts w:ascii="Courier New" w:eastAsia="Times New Roman" w:hAnsi="Courier New" w:cs="Courier New"/>
-          <w:color w:val="000000"/>
-          <w:sz w:val="18"/>
-          <w:szCs w:val="20"/>
-          <w:lang w:eastAsia="fr-FR"/>
-        </w:rPr>
-        <w:t xml:space="preserve">one of </w:t>
-      </w:r>
       <w:proofErr w:type="spellStart"/>
       <w:r>
         <w:rPr>
@@ -1764,6 +1858,7 @@
         </w:rPr>
         <w:t xml:space="preserve"> </w:t>
       </w:r>
+      <w:proofErr w:type="spellStart"/>
       <w:r>
         <w:rPr>
           <w:rFonts w:ascii="Courier New" w:eastAsia="Times New Roman" w:hAnsi="Courier New" w:cs="Courier New"/>
@@ -1773,19 +1868,9 @@
           <w:szCs w:val="20"/>
           <w:lang w:eastAsia="fr-FR"/>
         </w:rPr>
-        <w:t>steve.j</w:t>
-      </w:r>
-      <w:r>
-        <w:rPr>
-          <w:rFonts w:ascii="Courier New" w:eastAsia="Times New Roman" w:hAnsi="Courier New" w:cs="Courier New"/>
-          <w:b/>
-          <w:color w:val="0070C0"/>
-          <w:sz w:val="18"/>
-          <w:szCs w:val="20"/>
-          <w:lang w:eastAsia="fr-FR"/>
-        </w:rPr>
-        <w:t>obs</w:t>
-      </w:r>
+        <w:t>steve</w:t>
+      </w:r>
+      <w:proofErr w:type="spellEnd"/>
       <w:r>
         <w:rPr>
           <w:rFonts w:ascii="Courier New" w:eastAsia="Times New Roman" w:hAnsi="Courier New" w:cs="Courier New"/>
@@ -1881,8 +1966,6 @@
         </w:rPr>
         <w:t xml:space="preserve"> </w:t>
       </w:r>
-      <w:bookmarkStart w:id="1" w:name="_GoBack"/>
-      <w:bookmarkEnd w:id="1"/>
       <w:r>
         <w:rPr>
           <w:rFonts w:ascii="Courier New" w:eastAsia="Times New Roman" w:hAnsi="Courier New" w:cs="Courier New"/>
@@ -2084,18 +2167,7 @@
           <w:szCs w:val="20"/>
           <w:lang w:eastAsia="fr-FR"/>
         </w:rPr>
-        <w:t>21</w:t>
-      </w:r>
-      <w:r>
-        <w:rPr>
-          <w:rFonts w:ascii="Courier New" w:eastAsia="Times New Roman" w:hAnsi="Courier New" w:cs="Courier New"/>
-          <w:b/>
-          <w:color w:val="0070C0"/>
-          <w:sz w:val="18"/>
-          <w:szCs w:val="20"/>
-          <w:lang w:eastAsia="fr-FR"/>
-        </w:rPr>
-        <w:t>0.0</w:t>
+        <w:t>210.0</w:t>
       </w:r>
       <w:r>
         <w:rPr>
@@ -2679,16 +2751,6 @@
         </w:rPr>
         <w:t xml:space="preserve"> on </w:t>
       </w:r>
-      <w:r>
-        <w:rPr>
-          <w:rFonts w:ascii="Courier New" w:eastAsia="Times New Roman" w:hAnsi="Courier New" w:cs="Courier New"/>
-          <w:color w:val="000000"/>
-          <w:sz w:val="18"/>
-          <w:szCs w:val="20"/>
-          <w:lang w:eastAsia="fr-FR"/>
-        </w:rPr>
-        <w:t xml:space="preserve">one of </w:t>
-      </w:r>
       <w:proofErr w:type="spellStart"/>
       <w:r>
         <w:rPr>
@@ -2798,18 +2860,7 @@
           <w:szCs w:val="20"/>
           <w:lang w:eastAsia="fr-FR"/>
         </w:rPr>
-        <w:t>elon.m</w:t>
-      </w:r>
-      <w:r>
-        <w:rPr>
-          <w:rFonts w:ascii="Courier New" w:eastAsia="Times New Roman" w:hAnsi="Courier New" w:cs="Courier New"/>
-          <w:b/>
-          <w:color w:val="0070C0"/>
-          <w:sz w:val="18"/>
-          <w:szCs w:val="20"/>
-          <w:lang w:eastAsia="fr-FR"/>
-        </w:rPr>
-        <w:t>usk</w:t>
+        <w:t>elon</w:t>
       </w:r>
       <w:proofErr w:type="spellEnd"/>
       <w:r>
@@ -3628,16 +3679,6 @@
           <w:szCs w:val="20"/>
           <w:lang w:eastAsia="fr-FR"/>
         </w:rPr>
-        <w:t xml:space="preserve"> one of</w:t>
-      </w:r>
-      <w:r>
-        <w:rPr>
-          <w:rFonts w:ascii="Courier New" w:eastAsia="Times New Roman" w:hAnsi="Courier New" w:cs="Courier New"/>
-          <w:color w:val="000000"/>
-          <w:sz w:val="18"/>
-          <w:szCs w:val="20"/>
-          <w:lang w:eastAsia="fr-FR"/>
-        </w:rPr>
         <w:t xml:space="preserve"> </w:t>
       </w:r>
       <w:proofErr w:type="spellStart"/>
@@ -3749,18 +3790,7 @@
           <w:szCs w:val="20"/>
           <w:lang w:eastAsia="fr-FR"/>
         </w:rPr>
-        <w:t>jeff.b</w:t>
-      </w:r>
-      <w:r>
-        <w:rPr>
-          <w:rFonts w:ascii="Courier New" w:eastAsia="Times New Roman" w:hAnsi="Courier New" w:cs="Courier New"/>
-          <w:b/>
-          <w:color w:val="0070C0"/>
-          <w:sz w:val="18"/>
-          <w:szCs w:val="20"/>
-          <w:lang w:eastAsia="fr-FR"/>
-        </w:rPr>
-        <w:t>ezos</w:t>
+        <w:t>jeff</w:t>
       </w:r>
       <w:proofErr w:type="spellEnd"/>
     </w:p>
@@ -4422,7 +4452,7 @@
           <w:rFonts w:ascii="Segoe UI" w:hAnsi="Segoe UI" w:cs="Segoe UI"/>
         </w:rPr>
         <w:pict w14:anchorId="3933D250">
-          <v:shape id="Image 10" o:spid="_x0000_i1030" type="#_x0000_t75" alt=":warning:" style="width:14.95pt;height:14.95pt;visibility:visible;mso-wrap-style:square" o:bullet="t">
+          <v:shape id="Image 10" o:spid="_x0000_i1030" type="#_x0000_t75" alt=":warning:" style="width:15pt;height:15pt;visibility:visible;mso-wrap-style:square" o:bullet="t">
             <v:imagedata r:id="rId9" o:title=""/>
           </v:shape>
         </w:pict>
@@ -4432,11 +4462,20 @@
           <w:rFonts w:ascii="Segoe UI" w:eastAsia="Times New Roman" w:hAnsi="Segoe UI" w:cs="Segoe UI"/>
           <w:color w:val="333333"/>
         </w:rPr>
-        <w:t xml:space="preserve"> Une attention toute particulière sera apportée aux tests</w:t>
-      </w:r>
-      <w:r>
-        <w:rPr>
-          <w:rFonts w:ascii="Segoe UI" w:eastAsia="Times New Roman" w:hAnsi="Segoe UI" w:cs="Segoe UI"/>
+        <w:t xml:space="preserve"> Une attention toute particulière sera apportée </w:t>
+      </w:r>
+      <w:r>
+        <w:rPr>
+          <w:rFonts w:ascii="Segoe UI" w:eastAsia="Times New Roman" w:hAnsi="Segoe UI" w:cs="Segoe UI"/>
+          <w:b/>
+          <w:color w:val="333333"/>
+        </w:rPr>
+        <w:t>aux tests</w:t>
+      </w:r>
+      <w:r>
+        <w:rPr>
+          <w:rFonts w:ascii="Segoe UI" w:eastAsia="Times New Roman" w:hAnsi="Segoe UI" w:cs="Segoe UI"/>
+          <w:b/>
           <w:color w:val="333333"/>
         </w:rPr>
         <w:t xml:space="preserve"> unitaires</w:t>
@@ -4548,7 +4587,7 @@
           <w:szCs w:val="30"/>
         </w:rPr>
         <w:lastRenderedPageBreak/>
-        <w:t xml:space="preserve">Module </w:t>
+        <w:t>2. Couche</w:t>
       </w:r>
       <w:r>
         <w:rPr>
@@ -4559,7 +4598,7 @@
           <w:sz w:val="30"/>
           <w:szCs w:val="30"/>
         </w:rPr>
-        <w:t>s</w:t>
+        <w:t xml:space="preserve"> </w:t>
       </w:r>
       <w:r>
         <w:rPr>
@@ -4570,7 +4609,7 @@
           <w:sz w:val="30"/>
           <w:szCs w:val="30"/>
         </w:rPr>
-        <w:t xml:space="preserve">ervice </w:t>
+        <w:t>« service »</w:t>
       </w:r>
     </w:p>
     <w:p>
@@ -4608,26 +4647,49 @@
           <w:rFonts w:ascii="Segoe UI" w:eastAsia="Times New Roman" w:hAnsi="Segoe UI" w:cs="Segoe UI"/>
           <w:color w:val="333333"/>
         </w:rPr>
-        <w:t xml:space="preserve">l’hexagone </w:t>
-      </w:r>
-      <w:r>
-        <w:rPr>
-          <w:rFonts w:ascii="Segoe UI" w:eastAsia="Times New Roman" w:hAnsi="Segoe UI" w:cs="Segoe UI"/>
-          <w:color w:val="333333"/>
-        </w:rPr>
-        <w:t xml:space="preserve">que vous venez d’implémenter </w:t>
-      </w:r>
-      <w:r>
-        <w:rPr>
-          <w:rFonts w:ascii="Segoe UI" w:eastAsia="Times New Roman" w:hAnsi="Segoe UI" w:cs="Segoe UI"/>
-          <w:color w:val="333333"/>
-        </w:rPr>
-        <w:t xml:space="preserve">à travers une API </w:t>
-      </w:r>
-      <w:proofErr w:type="spellStart"/>
-      <w:r>
-        <w:rPr>
-          <w:rFonts w:ascii="Segoe UI" w:eastAsia="Times New Roman" w:hAnsi="Segoe UI" w:cs="Segoe UI"/>
+        <w:t>le modèle métier</w:t>
+      </w:r>
+      <w:r>
+        <w:rPr>
+          <w:rFonts w:ascii="Segoe UI" w:eastAsia="Times New Roman" w:hAnsi="Segoe UI" w:cs="Segoe UI"/>
+          <w:color w:val="333333"/>
+        </w:rPr>
+        <w:t xml:space="preserve"> </w:t>
+      </w:r>
+      <w:r>
+        <w:rPr>
+          <w:rFonts w:ascii="Segoe UI" w:eastAsia="Times New Roman" w:hAnsi="Segoe UI" w:cs="Segoe UI"/>
+          <w:color w:val="333333"/>
+        </w:rPr>
+        <w:t>précédent</w:t>
+      </w:r>
+      <w:r>
+        <w:rPr>
+          <w:rFonts w:ascii="Segoe UI" w:eastAsia="Times New Roman" w:hAnsi="Segoe UI" w:cs="Segoe UI"/>
+          <w:color w:val="333333"/>
+        </w:rPr>
+        <w:t xml:space="preserve"> </w:t>
+      </w:r>
+      <w:r>
+        <w:rPr>
+          <w:rFonts w:ascii="Segoe UI" w:eastAsia="Times New Roman" w:hAnsi="Segoe UI" w:cs="Segoe UI"/>
+          <w:color w:val="333333"/>
+        </w:rPr>
+        <w:t xml:space="preserve">à travers une </w:t>
+      </w:r>
+      <w:r>
+        <w:rPr>
+          <w:rFonts w:ascii="Segoe UI" w:eastAsia="Times New Roman" w:hAnsi="Segoe UI" w:cs="Segoe UI"/>
+          <w:b/>
+          <w:color w:val="333333"/>
+        </w:rPr>
+        <w:t xml:space="preserve">API </w:t>
+      </w:r>
+      <w:proofErr w:type="spellStart"/>
+      <w:r>
+        <w:rPr>
+          <w:rFonts w:ascii="Segoe UI" w:eastAsia="Times New Roman" w:hAnsi="Segoe UI" w:cs="Segoe UI"/>
+          <w:b/>
           <w:color w:val="333333"/>
         </w:rPr>
         <w:t>R</w:t>
@@ -4635,6 +4697,7 @@
       <w:r>
         <w:rPr>
           <w:rFonts w:ascii="Segoe UI" w:eastAsia="Times New Roman" w:hAnsi="Segoe UI" w:cs="Segoe UI"/>
+          <w:b/>
           <w:color w:val="333333"/>
         </w:rPr>
         <w:t>EST</w:t>
@@ -4642,6 +4705,7 @@
       <w:r>
         <w:rPr>
           <w:rFonts w:ascii="Segoe UI" w:eastAsia="Times New Roman" w:hAnsi="Segoe UI" w:cs="Segoe UI"/>
+          <w:b/>
           <w:color w:val="333333"/>
         </w:rPr>
         <w:t>ful</w:t>
@@ -4658,6 +4722,7 @@
       <w:r>
         <w:rPr>
           <w:rFonts w:ascii="Segoe UI" w:eastAsia="Times New Roman" w:hAnsi="Segoe UI" w:cs="Segoe UI"/>
+          <w:b/>
           <w:color w:val="333333"/>
         </w:rPr>
         <w:t>Spring</w:t>
@@ -4666,6 +4731,7 @@
       <w:r>
         <w:rPr>
           <w:rFonts w:ascii="Segoe UI" w:eastAsia="Times New Roman" w:hAnsi="Segoe UI" w:cs="Segoe UI"/>
+          <w:b/>
           <w:color w:val="333333"/>
         </w:rPr>
         <w:t>-Boot</w:t>
@@ -4682,19 +4748,50 @@
           <w:rFonts w:ascii="Segoe UI" w:eastAsia="Times New Roman" w:hAnsi="Segoe UI" w:cs="Segoe UI"/>
           <w:color w:val="333333"/>
         </w:rPr>
-        <w:t>le découplage des parties métier</w:t>
-      </w:r>
-      <w:r>
-        <w:rPr>
-          <w:rFonts w:ascii="Segoe UI" w:eastAsia="Times New Roman" w:hAnsi="Segoe UI" w:cs="Segoe UI"/>
-          <w:color w:val="333333"/>
+        <w:t xml:space="preserve">le </w:t>
+      </w:r>
+      <w:r>
+        <w:rPr>
+          <w:rFonts w:ascii="Segoe UI" w:eastAsia="Times New Roman" w:hAnsi="Segoe UI" w:cs="Segoe UI"/>
+          <w:b/>
+          <w:color w:val="C00000"/>
+          <w:u w:val="single"/>
+        </w:rPr>
+        <w:t xml:space="preserve">découplage des </w:t>
+      </w:r>
+      <w:r>
+        <w:rPr>
+          <w:rFonts w:ascii="Segoe UI" w:eastAsia="Times New Roman" w:hAnsi="Segoe UI" w:cs="Segoe UI"/>
+          <w:b/>
+          <w:color w:val="C00000"/>
+          <w:u w:val="single"/>
+        </w:rPr>
+        <w:t xml:space="preserve">couches </w:t>
+      </w:r>
+      <w:r>
+        <w:rPr>
+          <w:rFonts w:ascii="Segoe UI" w:eastAsia="Times New Roman" w:hAnsi="Segoe UI" w:cs="Segoe UI"/>
+          <w:b/>
+          <w:color w:val="C00000"/>
+          <w:u w:val="single"/>
+        </w:rPr>
+        <w:t>métier</w:t>
+      </w:r>
+      <w:r>
+        <w:rPr>
+          <w:rFonts w:ascii="Segoe UI" w:eastAsia="Times New Roman" w:hAnsi="Segoe UI" w:cs="Segoe UI"/>
+          <w:b/>
+          <w:color w:val="C00000"/>
+          <w:u w:val="single"/>
         </w:rPr>
         <w:t xml:space="preserve"> et </w:t>
       </w:r>
       <w:r>
         <w:rPr>
           <w:rFonts w:ascii="Segoe UI" w:eastAsia="Times New Roman" w:hAnsi="Segoe UI" w:cs="Segoe UI"/>
-          <w:color w:val="333333"/>
+          <w:b/>
+          <w:color w:val="C00000"/>
+          <w:u w:val="single"/>
         </w:rPr>
         <w:t>service</w:t>
       </w:r>
@@ -4734,13 +4831,73 @@
           <w:rFonts w:ascii="Segoe UI" w:eastAsia="Times New Roman" w:hAnsi="Segoe UI" w:cs="Segoe UI"/>
           <w:color w:val="333333"/>
         </w:rPr>
-        <w:t xml:space="preserve"> diagramme de classe attendu :</w:t>
+        <w:t xml:space="preserve"> diagramme de classe attendu</w:t>
+      </w:r>
+      <w:r>
+        <w:rPr>
+          <w:rFonts w:ascii="Segoe UI" w:eastAsia="Times New Roman" w:hAnsi="Segoe UI" w:cs="Segoe UI"/>
+          <w:color w:val="333333"/>
+        </w:rPr>
+        <w:t xml:space="preserve"> (où Client et </w:t>
+      </w:r>
+      <w:proofErr w:type="spellStart"/>
+      <w:r>
+        <w:rPr>
+          <w:rFonts w:ascii="Segoe UI" w:eastAsia="Times New Roman" w:hAnsi="Segoe UI" w:cs="Segoe UI"/>
+          <w:color w:val="333333"/>
+        </w:rPr>
+        <w:t>Account</w:t>
+      </w:r>
+      <w:proofErr w:type="spellEnd"/>
+      <w:r>
+        <w:rPr>
+          <w:rFonts w:ascii="Segoe UI" w:eastAsia="Times New Roman" w:hAnsi="Segoe UI" w:cs="Segoe UI"/>
+          <w:color w:val="333333"/>
+        </w:rPr>
+        <w:t xml:space="preserve"> sont persistés </w:t>
+      </w:r>
+      <w:r>
+        <w:rPr>
+          <w:rFonts w:ascii="Segoe UI" w:eastAsia="Times New Roman" w:hAnsi="Segoe UI" w:cs="Segoe UI"/>
+          <w:color w:val="333333"/>
+        </w:rPr>
+        <w:t>dans</w:t>
+      </w:r>
+      <w:r>
+        <w:rPr>
+          <w:rFonts w:ascii="Segoe UI" w:eastAsia="Times New Roman" w:hAnsi="Segoe UI" w:cs="Segoe UI"/>
+          <w:color w:val="333333"/>
+        </w:rPr>
+        <w:t xml:space="preserve"> </w:t>
+      </w:r>
+      <w:proofErr w:type="spellStart"/>
+      <w:r>
+        <w:rPr>
+          <w:rFonts w:ascii="Segoe UI" w:eastAsia="Times New Roman" w:hAnsi="Segoe UI" w:cs="Segoe UI"/>
+          <w:color w:val="333333"/>
+        </w:rPr>
+        <w:t>dans</w:t>
+      </w:r>
+      <w:proofErr w:type="spellEnd"/>
+      <w:r>
+        <w:rPr>
+          <w:rFonts w:ascii="Segoe UI" w:eastAsia="Times New Roman" w:hAnsi="Segoe UI" w:cs="Segoe UI"/>
+          <w:color w:val="333333"/>
+        </w:rPr>
+        <w:t xml:space="preserve"> un SGBD Relationnel)</w:t>
+      </w:r>
+      <w:r>
+        <w:rPr>
+          <w:rFonts w:ascii="Segoe UI" w:eastAsia="Times New Roman" w:hAnsi="Segoe UI" w:cs="Segoe UI"/>
+          <w:color w:val="333333"/>
+        </w:rPr>
+        <w:t> :</w:t>
       </w:r>
     </w:p>
     <w:p>
       <w:pPr>
         <w:spacing w:after="240" w:line="240" w:lineRule="auto"/>
-        <w:jc w:val="both"/>
+        <w:jc w:val="center"/>
         <w:rPr>
           <w:rFonts w:ascii="Segoe UI" w:eastAsia="Times New Roman" w:hAnsi="Segoe UI" w:cs="Segoe UI"/>
           <w:color w:val="333333"/>
@@ -4752,10 +4909,10 @@
           <w:lang w:eastAsia="fr-FR"/>
         </w:rPr>
         <w:drawing>
-          <wp:inline distT="0" distB="0" distL="0" distR="0" wp14:anchorId="0231F8B4" wp14:editId="5E663763">
-            <wp:extent cx="6645910" cy="3011805"/>
-            <wp:effectExtent l="0" t="0" r="2540" b="0"/>
-            <wp:docPr id="13" name="Image 13"/>
+          <wp:inline distT="0" distB="0" distL="0" distR="0" wp14:anchorId="4D2DF6E6" wp14:editId="73C30987">
+            <wp:extent cx="6645910" cy="3655695"/>
+            <wp:effectExtent l="0" t="0" r="2540" b="1905"/>
+            <wp:docPr id="6" name="Image 6"/>
             <wp:cNvGraphicFramePr>
               <a:graphicFrameLocks xmlns:a="http://schemas.openxmlformats.org/drawingml/2006/main" noChangeAspect="1"/>
             </wp:cNvGraphicFramePr>
@@ -4775,7 +4932,7 @@
                   <pic:spPr>
                     <a:xfrm>
                       <a:off x="0" y="0"/>
-                      <a:ext cx="6645910" cy="3011805"/>
+                      <a:ext cx="6645910" cy="3655695"/>
                     </a:xfrm>
                     <a:prstGeom prst="rect">
                       <a:avLst/>
@@ -4835,67 +4992,196 @@
           <w:color w:val="333333"/>
         </w:rPr>
       </w:pPr>
-      <w:proofErr w:type="spellStart"/>
-      <w:r>
-        <w:rPr>
-          <w:rFonts w:ascii="Segoe UI" w:eastAsia="Times New Roman" w:hAnsi="Segoe UI" w:cs="Segoe UI"/>
-          <w:bCs/>
-          <w:color w:val="333333"/>
-        </w:rPr>
-        <w:t>Account</w:t>
-      </w:r>
-      <w:proofErr w:type="spellEnd"/>
-      <w:r>
-        <w:rPr>
-          <w:rFonts w:ascii="Segoe UI" w:eastAsia="Times New Roman" w:hAnsi="Segoe UI" w:cs="Segoe UI"/>
-          <w:bCs/>
-          <w:color w:val="333333"/>
-        </w:rPr>
-        <w:t xml:space="preserve"> </w:t>
-      </w:r>
-      <w:r>
-        <w:rPr>
-          <w:rFonts w:ascii="Segoe UI" w:eastAsia="Times New Roman" w:hAnsi="Segoe UI" w:cs="Segoe UI"/>
-          <w:bCs/>
-          <w:color w:val="333333"/>
-        </w:rPr>
-        <w:t xml:space="preserve">et </w:t>
-      </w:r>
-      <w:r>
-        <w:rPr>
-          <w:rFonts w:ascii="Segoe UI" w:eastAsia="Times New Roman" w:hAnsi="Segoe UI" w:cs="Segoe UI"/>
-          <w:bCs/>
-          <w:color w:val="333333"/>
-        </w:rPr>
-        <w:t xml:space="preserve">Client </w:t>
-      </w:r>
-      <w:r>
-        <w:rPr>
-          <w:rFonts w:ascii="Segoe UI" w:eastAsia="Times New Roman" w:hAnsi="Segoe UI" w:cs="Segoe UI"/>
-          <w:bCs/>
-          <w:color w:val="333333"/>
-        </w:rPr>
-        <w:t>peuvent être stocké</w:t>
-      </w:r>
-      <w:r>
-        <w:rPr>
-          <w:rFonts w:ascii="Segoe UI" w:eastAsia="Times New Roman" w:hAnsi="Segoe UI" w:cs="Segoe UI"/>
-          <w:bCs/>
-          <w:color w:val="333333"/>
-        </w:rPr>
-        <w:t>s</w:t>
-      </w:r>
-      <w:r>
-        <w:rPr>
-          <w:rFonts w:ascii="Segoe UI" w:eastAsia="Times New Roman" w:hAnsi="Segoe UI" w:cs="Segoe UI"/>
-          <w:bCs/>
-          <w:color w:val="333333"/>
-        </w:rPr>
-        <w:t xml:space="preserve"> dans une base de données relationnelle.</w:t>
+      <w:r>
+        <w:rPr>
+          <w:rFonts w:ascii="Segoe UI" w:eastAsia="Times New Roman" w:hAnsi="Segoe UI" w:cs="Segoe UI"/>
+          <w:b/>
+          <w:bCs/>
+          <w:color w:val="333333"/>
+        </w:rPr>
+        <w:t>GET</w:t>
+      </w:r>
+      <w:r>
+        <w:rPr>
+          <w:rFonts w:ascii="Segoe UI" w:eastAsia="Times New Roman" w:hAnsi="Segoe UI" w:cs="Segoe UI"/>
+          <w:bCs/>
+          <w:color w:val="333333"/>
+        </w:rPr>
+        <w:t xml:space="preserve"> </w:t>
+      </w:r>
+      <w:r>
+        <w:rPr>
+          <w:rFonts w:ascii="Segoe UI" w:eastAsia="Times New Roman" w:hAnsi="Segoe UI" w:cs="Segoe UI"/>
+          <w:bCs/>
+          <w:color w:val="0070C0"/>
+          <w:u w:val="single"/>
+        </w:rPr>
+        <w:t>http://localhost:8080/api/v1/clients/</w:t>
+      </w:r>
+      <w:r>
+        <w:rPr>
+          <w:rFonts w:ascii="Segoe UI" w:eastAsia="Times New Roman" w:hAnsi="Segoe UI" w:cs="Segoe UI"/>
+          <w:bCs/>
+          <w:color w:val="0070C0"/>
+          <w:u w:val="single"/>
+        </w:rPr>
+        <w:t>elon</w:t>
+      </w:r>
+      <w:r>
+        <w:rPr>
+          <w:rFonts w:ascii="Segoe UI" w:eastAsia="Times New Roman" w:hAnsi="Segoe UI" w:cs="Segoe UI"/>
+          <w:bCs/>
+          <w:color w:val="0070C0"/>
+          <w:u w:val="single"/>
+        </w:rPr>
+        <w:t>/accounts/</w:t>
+      </w:r>
+      <w:r>
+        <w:rPr>
+          <w:rFonts w:ascii="Segoe UI" w:eastAsia="Times New Roman" w:hAnsi="Segoe UI" w:cs="Segoe UI"/>
+          <w:bCs/>
+          <w:color w:val="0070C0"/>
+          <w:u w:val="single"/>
+        </w:rPr>
+        <w:t>BNP</w:t>
+      </w:r>
+      <w:r>
+        <w:rPr>
+          <w:rFonts w:ascii="Segoe UI" w:eastAsia="Times New Roman" w:hAnsi="Segoe UI" w:cs="Segoe UI"/>
+          <w:bCs/>
+          <w:color w:val="333333"/>
+        </w:rPr>
+        <w:t xml:space="preserve"> </w:t>
+      </w:r>
+      <w:r>
+        <w:rPr>
+          <w:rFonts w:ascii="Segoe UI" w:eastAsia="Times New Roman" w:hAnsi="Segoe UI" w:cs="Segoe UI"/>
+          <w:bCs/>
+          <w:color w:val="333333"/>
+        </w:rPr>
+        <w:t xml:space="preserve"> </w:t>
       </w:r>
     </w:p>
     <w:p>
       <w:pPr>
+        <w:shd w:val="clear" w:color="auto" w:fill="F6F5EE"/>
+        <w:spacing w:line="240" w:lineRule="auto"/>
+        <w:rPr>
+          <w:rFonts w:ascii="Courier New" w:eastAsia="Times New Roman" w:hAnsi="Courier New" w:cs="Courier New"/>
+          <w:bCs/>
+          <w:color w:val="333333"/>
+        </w:rPr>
+      </w:pPr>
+      <w:r>
+        <w:rPr>
+          <w:rFonts w:ascii="Courier New" w:eastAsia="Times New Roman" w:hAnsi="Courier New" w:cs="Courier New"/>
+          <w:b/>
+          <w:bCs/>
+          <w:color w:val="333333"/>
+        </w:rPr>
+        <w:t>RESPONSE</w:t>
+      </w:r>
+      <w:r>
+        <w:rPr>
+          <w:rFonts w:ascii="Courier New" w:eastAsia="Times New Roman" w:hAnsi="Courier New" w:cs="Courier New"/>
+          <w:bCs/>
+          <w:color w:val="333333"/>
+        </w:rPr>
+        <w:t xml:space="preserve"> : </w:t>
+      </w:r>
+      <w:proofErr w:type="gramStart"/>
+      <w:r>
+        <w:rPr>
+          <w:rFonts w:ascii="Courier New" w:eastAsia="Times New Roman" w:hAnsi="Courier New" w:cs="Courier New"/>
+          <w:bCs/>
+          <w:color w:val="333333"/>
+        </w:rPr>
+        <w:t>{ "</w:t>
+      </w:r>
+      <w:proofErr w:type="gramEnd"/>
+      <w:r>
+        <w:rPr>
+          <w:rFonts w:ascii="Courier New" w:eastAsia="Times New Roman" w:hAnsi="Courier New" w:cs="Courier New"/>
+          <w:bCs/>
+          <w:color w:val="333333"/>
+        </w:rPr>
+        <w:t>code</w:t>
+      </w:r>
+      <w:r>
+        <w:rPr>
+          <w:rFonts w:ascii="Courier New" w:eastAsia="Times New Roman" w:hAnsi="Courier New" w:cs="Courier New"/>
+          <w:bCs/>
+          <w:color w:val="333333"/>
+        </w:rPr>
+        <w:t xml:space="preserve">": </w:t>
+      </w:r>
+      <w:r>
+        <w:rPr>
+          <w:rFonts w:ascii="Courier New" w:eastAsia="Times New Roman" w:hAnsi="Courier New" w:cs="Courier New"/>
+          <w:bCs/>
+          <w:color w:val="333333"/>
+        </w:rPr>
+        <w:t>"</w:t>
+      </w:r>
+      <w:r>
+        <w:rPr>
+          <w:rFonts w:ascii="Courier New" w:eastAsia="Times New Roman" w:hAnsi="Courier New" w:cs="Courier New"/>
+          <w:bCs/>
+          <w:color w:val="333333"/>
+        </w:rPr>
+        <w:t>BNP</w:t>
+      </w:r>
+      <w:r>
+        <w:rPr>
+          <w:rFonts w:ascii="Courier New" w:eastAsia="Times New Roman" w:hAnsi="Courier New" w:cs="Courier New"/>
+          <w:bCs/>
+          <w:color w:val="333333"/>
+        </w:rPr>
+        <w:t>"</w:t>
+      </w:r>
+      <w:r>
+        <w:rPr>
+          <w:rFonts w:ascii="Courier New" w:eastAsia="Times New Roman" w:hAnsi="Courier New" w:cs="Courier New"/>
+          <w:bCs/>
+          <w:color w:val="333333"/>
+        </w:rPr>
+        <w:t xml:space="preserve">, "balance": </w:t>
+      </w:r>
+      <w:r>
+        <w:rPr>
+          <w:rFonts w:ascii="Courier New" w:eastAsia="Times New Roman" w:hAnsi="Courier New" w:cs="Courier New"/>
+          <w:bCs/>
+          <w:color w:val="333333"/>
+        </w:rPr>
+        <w:t>1</w:t>
+      </w:r>
+      <w:r>
+        <w:rPr>
+          <w:rFonts w:ascii="Courier New" w:eastAsia="Times New Roman" w:hAnsi="Courier New" w:cs="Courier New"/>
+          <w:bCs/>
+          <w:color w:val="333333"/>
+        </w:rPr>
+        <w:t>0</w:t>
+      </w:r>
+      <w:r>
+        <w:rPr>
+          <w:rFonts w:ascii="Courier New" w:eastAsia="Times New Roman" w:hAnsi="Courier New" w:cs="Courier New"/>
+          <w:bCs/>
+          <w:color w:val="333333"/>
+        </w:rPr>
+        <w:t>0.0</w:t>
+      </w:r>
+      <w:r>
+        <w:rPr>
+          <w:rFonts w:ascii="Courier New" w:eastAsia="Times New Roman" w:hAnsi="Courier New" w:cs="Courier New"/>
+          <w:bCs/>
+          <w:color w:val="333333"/>
+        </w:rPr>
+        <w:t xml:space="preserve"> }</w:t>
+      </w:r>
+    </w:p>
+    <w:p>
+      <w:pPr>
         <w:rPr>
           <w:rFonts w:ascii="Segoe UI" w:eastAsia="Times New Roman" w:hAnsi="Segoe UI" w:cs="Segoe UI"/>
           <w:bCs/>
@@ -4926,7 +5212,7 @@
           <w:color w:val="0070C0"/>
           <w:u w:val="single"/>
         </w:rPr>
-        <w:t>http://localhost:8080/api/v1/clients/</w:t>
+        <w:t>http://localhost:8080/api</w:t>
       </w:r>
       <w:r>
         <w:rPr>
@@ -4935,7 +5221,7 @@
           <w:color w:val="0070C0"/>
           <w:u w:val="single"/>
         </w:rPr>
-        <w:t>elon.musk</w:t>
+        <w:t>/v1/clients/steve</w:t>
       </w:r>
       <w:r>
         <w:rPr>
@@ -4944,7 +5230,7 @@
           <w:color w:val="0070C0"/>
           <w:u w:val="single"/>
         </w:rPr>
-        <w:t>/accounts/</w:t>
+        <w:t>/</w:t>
       </w:r>
       <w:r>
         <w:rPr>
@@ -4953,7 +5239,7 @@
           <w:color w:val="0070C0"/>
           <w:u w:val="single"/>
         </w:rPr>
-        <w:t>BNP</w:t>
+        <w:t>accounts</w:t>
       </w:r>
       <w:r>
         <w:rPr>
@@ -4985,23 +5271,272 @@
       <w:r>
         <w:rPr>
           <w:rFonts w:ascii="Courier New" w:eastAsia="Times New Roman" w:hAnsi="Courier New" w:cs="Courier New"/>
-          <w:bCs/>
-          <w:color w:val="333333"/>
-        </w:rPr>
-        <w:t xml:space="preserve">{ </w:t>
+          <w:b/>
+          <w:bCs/>
+          <w:color w:val="333333"/>
+        </w:rPr>
+        <w:t>RESPONSE</w:t>
+      </w:r>
+      <w:r>
+        <w:rPr>
+          <w:rFonts w:ascii="Courier New" w:eastAsia="Times New Roman" w:hAnsi="Courier New" w:cs="Courier New"/>
+          <w:bCs/>
+          <w:color w:val="333333"/>
+        </w:rPr>
+        <w:t xml:space="preserve"> : </w:t>
+      </w:r>
+      <w:r>
+        <w:rPr>
+          <w:rFonts w:ascii="Courier New" w:eastAsia="Times New Roman" w:hAnsi="Courier New" w:cs="Courier New"/>
+          <w:bCs/>
+          <w:color w:val="333333"/>
+        </w:rPr>
+        <w:br/>
+      </w:r>
+      <w:r>
+        <w:rPr>
+          <w:rFonts w:ascii="Courier New" w:eastAsia="Times New Roman" w:hAnsi="Courier New" w:cs="Courier New"/>
+          <w:bCs/>
+          <w:color w:val="333333"/>
+        </w:rPr>
+        <w:t>[</w:t>
+      </w:r>
+      <w:r>
+        <w:rPr>
+          <w:rFonts w:ascii="Courier New" w:eastAsia="Times New Roman" w:hAnsi="Courier New" w:cs="Courier New"/>
+          <w:bCs/>
+          <w:color w:val="333333"/>
+        </w:rPr>
+        <w:br/>
+        <w:t xml:space="preserve">   </w:t>
+      </w:r>
+      <w:r>
+        <w:rPr>
+          <w:rFonts w:ascii="Courier New" w:eastAsia="Times New Roman" w:hAnsi="Courier New" w:cs="Courier New"/>
+          <w:bCs/>
+          <w:color w:val="333333"/>
+        </w:rPr>
+        <w:t>{ "code": "</w:t>
+      </w:r>
+      <w:r>
+        <w:rPr>
+          <w:rFonts w:ascii="Courier New" w:eastAsia="Times New Roman" w:hAnsi="Courier New" w:cs="Courier New"/>
+          <w:bCs/>
+          <w:color w:val="333333"/>
+        </w:rPr>
+        <w:t>FORTUNEO</w:t>
+      </w:r>
+      <w:r>
+        <w:rPr>
+          <w:rFonts w:ascii="Courier New" w:eastAsia="Times New Roman" w:hAnsi="Courier New" w:cs="Courier New"/>
+          <w:bCs/>
+          <w:color w:val="333333"/>
+        </w:rPr>
+        <w:t>", "balance": 1</w:t>
+      </w:r>
+      <w:r>
+        <w:rPr>
+          <w:rFonts w:ascii="Courier New" w:eastAsia="Times New Roman" w:hAnsi="Courier New" w:cs="Courier New"/>
+          <w:bCs/>
+          <w:color w:val="333333"/>
+        </w:rPr>
+        <w:t>3</w:t>
+      </w:r>
+      <w:r>
+        <w:rPr>
+          <w:rFonts w:ascii="Courier New" w:eastAsia="Times New Roman" w:hAnsi="Courier New" w:cs="Courier New"/>
+          <w:bCs/>
+          <w:color w:val="333333"/>
+        </w:rPr>
+        <w:t xml:space="preserve">0.0 </w:t>
+      </w:r>
+      <w:r>
+        <w:rPr>
+          <w:rFonts w:ascii="Courier New" w:eastAsia="Times New Roman" w:hAnsi="Courier New" w:cs="Courier New"/>
+          <w:bCs/>
+          <w:color w:val="333333"/>
+        </w:rPr>
+        <w:t>},</w:t>
+      </w:r>
+      <w:r>
+        <w:rPr>
+          <w:rFonts w:ascii="Courier New" w:eastAsia="Times New Roman" w:hAnsi="Courier New" w:cs="Courier New"/>
+          <w:bCs/>
+          <w:color w:val="333333"/>
+        </w:rPr>
+        <w:br/>
+        <w:t xml:space="preserve">   </w:t>
+      </w:r>
+      <w:r>
+        <w:rPr>
+          <w:rFonts w:ascii="Courier New" w:eastAsia="Times New Roman" w:hAnsi="Courier New" w:cs="Courier New"/>
+          <w:bCs/>
+          <w:color w:val="333333"/>
+        </w:rPr>
+        <w:t>{ "code": "</w:t>
+      </w:r>
+      <w:r>
+        <w:rPr>
+          <w:rFonts w:ascii="Courier New" w:eastAsia="Times New Roman" w:hAnsi="Courier New" w:cs="Courier New"/>
+          <w:bCs/>
+          <w:color w:val="333333"/>
+        </w:rPr>
+        <w:t>N26</w:t>
+      </w:r>
+      <w:r>
+        <w:rPr>
+          <w:rFonts w:ascii="Courier New" w:eastAsia="Times New Roman" w:hAnsi="Courier New" w:cs="Courier New"/>
+          <w:bCs/>
+          <w:color w:val="333333"/>
+        </w:rPr>
+        <w:t xml:space="preserve">", "balance": </w:t>
+      </w:r>
+      <w:r>
+        <w:rPr>
+          <w:rFonts w:ascii="Courier New" w:eastAsia="Times New Roman" w:hAnsi="Courier New" w:cs="Courier New"/>
+          <w:bCs/>
+          <w:color w:val="333333"/>
+        </w:rPr>
+        <w:t>210</w:t>
+      </w:r>
+      <w:r>
+        <w:rPr>
+          <w:rFonts w:ascii="Courier New" w:eastAsia="Times New Roman" w:hAnsi="Courier New" w:cs="Courier New"/>
+          <w:bCs/>
+          <w:color w:val="333333"/>
+        </w:rPr>
+        <w:t xml:space="preserve">.0 </w:t>
+      </w:r>
+      <w:r>
+        <w:rPr>
+          <w:rFonts w:ascii="Courier New" w:eastAsia="Times New Roman" w:hAnsi="Courier New" w:cs="Courier New"/>
+          <w:bCs/>
+          <w:color w:val="333333"/>
+        </w:rPr>
+        <w:t>}</w:t>
+      </w:r>
+      <w:r>
+        <w:rPr>
+          <w:rFonts w:ascii="Courier New" w:eastAsia="Times New Roman" w:hAnsi="Courier New" w:cs="Courier New"/>
+          <w:bCs/>
+          <w:color w:val="333333"/>
+        </w:rPr>
+        <w:br/>
+      </w:r>
+      <w:r>
+        <w:rPr>
+          <w:rFonts w:ascii="Courier New" w:eastAsia="Times New Roman" w:hAnsi="Courier New" w:cs="Courier New"/>
+          <w:bCs/>
+          <w:color w:val="333333"/>
+        </w:rPr>
+        <w:t>]</w:t>
       </w:r>
     </w:p>
     <w:p>
       <w:pPr>
+        <w:rPr>
+          <w:rFonts w:ascii="Segoe UI" w:eastAsia="Times New Roman" w:hAnsi="Segoe UI" w:cs="Segoe UI"/>
+          <w:bCs/>
+          <w:color w:val="0070C0"/>
+          <w:u w:val="single"/>
+        </w:rPr>
+      </w:pPr>
+      <w:r>
+        <w:rPr>
+          <w:rFonts w:ascii="Segoe UI" w:eastAsia="Times New Roman" w:hAnsi="Segoe UI" w:cs="Segoe UI"/>
+          <w:b/>
+          <w:bCs/>
+          <w:color w:val="333333"/>
+        </w:rPr>
+        <w:t>PATCH</w:t>
+      </w:r>
+      <w:r>
+        <w:t xml:space="preserve"> </w:t>
+      </w:r>
+      <w:r>
+        <w:rPr>
+          <w:rFonts w:ascii="Segoe UI" w:eastAsia="Times New Roman" w:hAnsi="Segoe UI" w:cs="Segoe UI"/>
+          <w:bCs/>
+          <w:color w:val="0070C0"/>
+          <w:u w:val="single"/>
+        </w:rPr>
+        <w:t>http://localhost:8080/api/v1/clients/</w:t>
+      </w:r>
+      <w:r>
+        <w:rPr>
+          <w:rFonts w:ascii="Segoe UI" w:eastAsia="Times New Roman" w:hAnsi="Segoe UI" w:cs="Segoe UI"/>
+          <w:bCs/>
+          <w:color w:val="0070C0"/>
+          <w:u w:val="single"/>
+        </w:rPr>
+        <w:t>elon</w:t>
+      </w:r>
+      <w:r>
+        <w:rPr>
+          <w:rFonts w:ascii="Segoe UI" w:eastAsia="Times New Roman" w:hAnsi="Segoe UI" w:cs="Segoe UI"/>
+          <w:bCs/>
+          <w:color w:val="0070C0"/>
+          <w:u w:val="single"/>
+        </w:rPr>
+        <w:t>/accounts/</w:t>
+      </w:r>
+      <w:r>
+        <w:rPr>
+          <w:rFonts w:ascii="Segoe UI" w:eastAsia="Times New Roman" w:hAnsi="Segoe UI" w:cs="Segoe UI"/>
+          <w:bCs/>
+          <w:color w:val="0070C0"/>
+          <w:u w:val="single"/>
+        </w:rPr>
+        <w:t>BNP</w:t>
+      </w:r>
+    </w:p>
+    <w:p>
+      <w:pPr>
         <w:shd w:val="clear" w:color="auto" w:fill="F6F5EE"/>
         <w:spacing w:line="240" w:lineRule="auto"/>
-        <w:ind w:firstLine="708"/>
-        <w:rPr>
-          <w:rFonts w:ascii="Courier New" w:eastAsia="Times New Roman" w:hAnsi="Courier New" w:cs="Courier New"/>
-          <w:bCs/>
-          <w:color w:val="333333"/>
-        </w:rPr>
-      </w:pPr>
+        <w:rPr>
+          <w:rFonts w:ascii="Courier New" w:eastAsia="Times New Roman" w:hAnsi="Courier New" w:cs="Courier New"/>
+          <w:bCs/>
+          <w:color w:val="333333"/>
+        </w:rPr>
+      </w:pPr>
+      <w:r>
+        <w:rPr>
+          <w:rFonts w:ascii="Courier New" w:eastAsia="Times New Roman" w:hAnsi="Courier New" w:cs="Courier New"/>
+          <w:b/>
+          <w:bCs/>
+          <w:color w:val="333333"/>
+        </w:rPr>
+        <w:t>BODY</w:t>
+      </w:r>
+      <w:r>
+        <w:rPr>
+          <w:rFonts w:ascii="Courier New" w:eastAsia="Times New Roman" w:hAnsi="Courier New" w:cs="Courier New"/>
+          <w:bCs/>
+          <w:color w:val="333333"/>
+        </w:rPr>
+        <w:t xml:space="preserve"> : </w:t>
+      </w:r>
+      <w:proofErr w:type="gramStart"/>
+      <w:r>
+        <w:rPr>
+          <w:rFonts w:ascii="Courier New" w:eastAsia="Times New Roman" w:hAnsi="Courier New" w:cs="Courier New"/>
+          <w:bCs/>
+          <w:color w:val="333333"/>
+        </w:rPr>
+        <w:t>{ "</w:t>
+      </w:r>
+      <w:proofErr w:type="spellStart"/>
+      <w:proofErr w:type="gramEnd"/>
+      <w:r>
+        <w:rPr>
+          <w:rFonts w:ascii="Courier New" w:eastAsia="Times New Roman" w:hAnsi="Courier New" w:cs="Courier New"/>
+          <w:bCs/>
+          <w:color w:val="333333"/>
+        </w:rPr>
+        <w:t>deposit</w:t>
+      </w:r>
+      <w:proofErr w:type="spellEnd"/>
       <w:r>
         <w:rPr>
           <w:rFonts w:ascii="Courier New" w:eastAsia="Times New Roman" w:hAnsi="Courier New" w:cs="Courier New"/>
@@ -5016,459 +5551,73 @@
           <w:bCs/>
           <w:color w:val="333333"/>
         </w:rPr>
-        <w:t>code</w:t>
-      </w:r>
-      <w:r>
-        <w:rPr>
-          <w:rFonts w:ascii="Courier New" w:eastAsia="Times New Roman" w:hAnsi="Courier New" w:cs="Courier New"/>
-          <w:bCs/>
-          <w:color w:val="333333"/>
-        </w:rPr>
-        <w:t xml:space="preserve">": </w:t>
-      </w:r>
-      <w:r>
-        <w:rPr>
-          <w:rFonts w:ascii="Courier New" w:eastAsia="Times New Roman" w:hAnsi="Courier New" w:cs="Courier New"/>
-          <w:bCs/>
-          <w:color w:val="333333"/>
-        </w:rPr>
-        <w:t>"</w:t>
-      </w:r>
-      <w:r>
-        <w:rPr>
-          <w:rFonts w:ascii="Courier New" w:eastAsia="Times New Roman" w:hAnsi="Courier New" w:cs="Courier New"/>
-          <w:bCs/>
-          <w:color w:val="333333"/>
-        </w:rPr>
-        <w:t>BNP</w:t>
-      </w:r>
-      <w:r>
-        <w:rPr>
-          <w:rFonts w:ascii="Courier New" w:eastAsia="Times New Roman" w:hAnsi="Courier New" w:cs="Courier New"/>
-          <w:bCs/>
-          <w:color w:val="333333"/>
-        </w:rPr>
-        <w:t>"</w:t>
-      </w:r>
-      <w:r>
-        <w:rPr>
-          <w:rFonts w:ascii="Courier New" w:eastAsia="Times New Roman" w:hAnsi="Courier New" w:cs="Courier New"/>
-          <w:bCs/>
-          <w:color w:val="333333"/>
-        </w:rPr>
-        <w:t xml:space="preserve">, </w:t>
+        <w:t xml:space="preserve"> </w:t>
+      </w:r>
+      <w:r>
+        <w:rPr>
+          <w:rFonts w:ascii="Courier New" w:eastAsia="Times New Roman" w:hAnsi="Courier New" w:cs="Courier New"/>
+          <w:bCs/>
+          <w:color w:val="333333"/>
+        </w:rPr>
+        <w:t>: 10.0 }</w:t>
       </w:r>
     </w:p>
     <w:p>
       <w:pPr>
         <w:shd w:val="clear" w:color="auto" w:fill="F6F5EE"/>
         <w:spacing w:line="240" w:lineRule="auto"/>
-        <w:ind w:firstLine="708"/>
-        <w:rPr>
-          <w:rFonts w:ascii="Courier New" w:eastAsia="Times New Roman" w:hAnsi="Courier New" w:cs="Courier New"/>
-          <w:bCs/>
-          <w:color w:val="333333"/>
-        </w:rPr>
-      </w:pPr>
-      <w:r>
-        <w:rPr>
-          <w:rFonts w:ascii="Courier New" w:eastAsia="Times New Roman" w:hAnsi="Courier New" w:cs="Courier New"/>
-          <w:bCs/>
-          <w:color w:val="333333"/>
-        </w:rPr>
-        <w:t xml:space="preserve">"balance": </w:t>
-      </w:r>
-      <w:r>
-        <w:rPr>
-          <w:rFonts w:ascii="Courier New" w:eastAsia="Times New Roman" w:hAnsi="Courier New" w:cs="Courier New"/>
-          <w:bCs/>
-          <w:color w:val="333333"/>
-        </w:rPr>
-        <w:t>100.0</w:t>
-      </w:r>
-      <w:r>
-        <w:rPr>
-          <w:rFonts w:ascii="Courier New" w:eastAsia="Times New Roman" w:hAnsi="Courier New" w:cs="Courier New"/>
-          <w:bCs/>
-          <w:color w:val="333333"/>
-        </w:rPr>
-        <w:t xml:space="preserve"> </w:t>
+        <w:rPr>
+          <w:rFonts w:ascii="Courier New" w:eastAsia="Times New Roman" w:hAnsi="Courier New" w:cs="Courier New"/>
+          <w:bCs/>
+          <w:color w:val="333333"/>
+        </w:rPr>
+      </w:pPr>
+      <w:r>
+        <w:rPr>
+          <w:rFonts w:ascii="Courier New" w:eastAsia="Times New Roman" w:hAnsi="Courier New" w:cs="Courier New"/>
+          <w:b/>
+          <w:bCs/>
+          <w:color w:val="333333"/>
+        </w:rPr>
+        <w:t>RESPONSE</w:t>
+      </w:r>
+      <w:r>
+        <w:rPr>
+          <w:rFonts w:ascii="Courier New" w:eastAsia="Times New Roman" w:hAnsi="Courier New" w:cs="Courier New"/>
+          <w:bCs/>
+          <w:color w:val="333333"/>
+        </w:rPr>
+        <w:t xml:space="preserve"> : </w:t>
+      </w:r>
+      <w:r>
+        <w:rPr>
+          <w:rFonts w:ascii="Courier New" w:eastAsia="Times New Roman" w:hAnsi="Courier New" w:cs="Courier New"/>
+          <w:bCs/>
+          <w:color w:val="333333"/>
+        </w:rPr>
+        <w:t>1</w:t>
+      </w:r>
+      <w:r>
+        <w:rPr>
+          <w:rFonts w:ascii="Courier New" w:eastAsia="Times New Roman" w:hAnsi="Courier New" w:cs="Courier New"/>
+          <w:bCs/>
+          <w:color w:val="333333"/>
+        </w:rPr>
+        <w:t>1</w:t>
+      </w:r>
+      <w:r>
+        <w:rPr>
+          <w:rFonts w:ascii="Courier New" w:eastAsia="Times New Roman" w:hAnsi="Courier New" w:cs="Courier New"/>
+          <w:bCs/>
+          <w:color w:val="333333"/>
+        </w:rPr>
+        <w:t>0.0</w:t>
       </w:r>
     </w:p>
     <w:p>
       <w:pPr>
-        <w:shd w:val="clear" w:color="auto" w:fill="F6F5EE"/>
-        <w:spacing w:line="240" w:lineRule="auto"/>
-        <w:rPr>
-          <w:rFonts w:ascii="Courier New" w:eastAsia="Times New Roman" w:hAnsi="Courier New" w:cs="Courier New"/>
-          <w:bCs/>
-          <w:color w:val="333333"/>
-        </w:rPr>
-      </w:pPr>
-      <w:r>
-        <w:rPr>
-          <w:rFonts w:ascii="Courier New" w:eastAsia="Times New Roman" w:hAnsi="Courier New" w:cs="Courier New"/>
-          <w:bCs/>
-          <w:color w:val="333333"/>
-        </w:rPr>
-        <w:t>}</w:t>
-      </w:r>
-    </w:p>
-    <w:p>
-      <w:pPr>
-        <w:rPr>
-          <w:rFonts w:ascii="Segoe UI" w:eastAsia="Times New Roman" w:hAnsi="Segoe UI" w:cs="Segoe UI"/>
-          <w:bCs/>
-          <w:color w:val="333333"/>
-        </w:rPr>
-      </w:pPr>
-      <w:r>
-        <w:rPr>
-          <w:rFonts w:ascii="Segoe UI" w:eastAsia="Times New Roman" w:hAnsi="Segoe UI" w:cs="Segoe UI"/>
-          <w:b/>
-          <w:bCs/>
-          <w:color w:val="333333"/>
-        </w:rPr>
-        <w:t>GET</w:t>
-      </w:r>
-      <w:r>
-        <w:rPr>
-          <w:rFonts w:ascii="Segoe UI" w:eastAsia="Times New Roman" w:hAnsi="Segoe UI" w:cs="Segoe UI"/>
-          <w:bCs/>
-          <w:color w:val="333333"/>
-        </w:rPr>
-        <w:t xml:space="preserve"> </w:t>
-      </w:r>
-      <w:r>
-        <w:rPr>
-          <w:rFonts w:ascii="Segoe UI" w:eastAsia="Times New Roman" w:hAnsi="Segoe UI" w:cs="Segoe UI"/>
-          <w:bCs/>
-          <w:color w:val="0070C0"/>
-          <w:u w:val="single"/>
-        </w:rPr>
-        <w:t>http://localhost:8080/api</w:t>
-      </w:r>
-      <w:r>
-        <w:rPr>
-          <w:rFonts w:ascii="Segoe UI" w:eastAsia="Times New Roman" w:hAnsi="Segoe UI" w:cs="Segoe UI"/>
-          <w:bCs/>
-          <w:color w:val="0070C0"/>
-          <w:u w:val="single"/>
-        </w:rPr>
-        <w:t>/v1/clients/steve.jobs/accounts</w:t>
-      </w:r>
-      <w:r>
-        <w:rPr>
-          <w:rFonts w:ascii="Segoe UI" w:eastAsia="Times New Roman" w:hAnsi="Segoe UI" w:cs="Segoe UI"/>
-          <w:bCs/>
-          <w:color w:val="333333"/>
-        </w:rPr>
-        <w:t xml:space="preserve"> </w:t>
-      </w:r>
-      <w:r>
-        <w:rPr>
-          <w:rFonts w:ascii="Segoe UI" w:eastAsia="Times New Roman" w:hAnsi="Segoe UI" w:cs="Segoe UI"/>
-          <w:bCs/>
-          <w:color w:val="333333"/>
-        </w:rPr>
-        <w:t xml:space="preserve"> </w:t>
-      </w:r>
-    </w:p>
-    <w:p>
-      <w:pPr>
-        <w:shd w:val="clear" w:color="auto" w:fill="F6F5EE"/>
-        <w:spacing w:line="240" w:lineRule="auto"/>
-        <w:rPr>
-          <w:rFonts w:ascii="Courier New" w:eastAsia="Times New Roman" w:hAnsi="Courier New" w:cs="Courier New"/>
-          <w:bCs/>
-          <w:color w:val="333333"/>
-        </w:rPr>
-      </w:pPr>
-      <w:r>
-        <w:rPr>
-          <w:rFonts w:ascii="Courier New" w:eastAsia="Times New Roman" w:hAnsi="Courier New" w:cs="Courier New"/>
-          <w:bCs/>
-          <w:color w:val="333333"/>
-        </w:rPr>
-        <w:t>[</w:t>
-      </w:r>
-    </w:p>
-    <w:p>
-      <w:pPr>
-        <w:shd w:val="clear" w:color="auto" w:fill="F6F5EE"/>
-        <w:spacing w:line="240" w:lineRule="auto"/>
-        <w:ind w:firstLine="708"/>
-        <w:rPr>
-          <w:rFonts w:ascii="Courier New" w:eastAsia="Times New Roman" w:hAnsi="Courier New" w:cs="Courier New"/>
-          <w:bCs/>
-          <w:color w:val="333333"/>
-        </w:rPr>
-      </w:pPr>
-      <w:proofErr w:type="gramStart"/>
-      <w:r>
-        <w:rPr>
-          <w:rFonts w:ascii="Courier New" w:eastAsia="Times New Roman" w:hAnsi="Courier New" w:cs="Courier New"/>
-          <w:bCs/>
-          <w:color w:val="333333"/>
-        </w:rPr>
-        <w:t>{ "</w:t>
-      </w:r>
-      <w:proofErr w:type="gramEnd"/>
-      <w:r>
-        <w:rPr>
-          <w:rFonts w:ascii="Courier New" w:eastAsia="Times New Roman" w:hAnsi="Courier New" w:cs="Courier New"/>
-          <w:bCs/>
-          <w:color w:val="333333"/>
-        </w:rPr>
-        <w:t>code": "</w:t>
-      </w:r>
-      <w:r>
-        <w:rPr>
-          <w:rFonts w:ascii="Courier New" w:eastAsia="Times New Roman" w:hAnsi="Courier New" w:cs="Courier New"/>
-          <w:bCs/>
-          <w:color w:val="333333"/>
-        </w:rPr>
-        <w:t>FORTUNEO</w:t>
-      </w:r>
-      <w:r>
-        <w:rPr>
-          <w:rFonts w:ascii="Courier New" w:eastAsia="Times New Roman" w:hAnsi="Courier New" w:cs="Courier New"/>
-          <w:bCs/>
-          <w:color w:val="333333"/>
-        </w:rPr>
-        <w:t xml:space="preserve">", "balance": 100.0 </w:t>
-      </w:r>
-      <w:r>
-        <w:rPr>
-          <w:rFonts w:ascii="Courier New" w:eastAsia="Times New Roman" w:hAnsi="Courier New" w:cs="Courier New"/>
-          <w:bCs/>
-          <w:color w:val="333333"/>
-        </w:rPr>
-        <w:t>},</w:t>
-      </w:r>
-    </w:p>
-    <w:p>
-      <w:pPr>
-        <w:shd w:val="clear" w:color="auto" w:fill="F6F5EE"/>
-        <w:spacing w:line="240" w:lineRule="auto"/>
-        <w:ind w:firstLine="708"/>
-        <w:rPr>
-          <w:rFonts w:ascii="Courier New" w:eastAsia="Times New Roman" w:hAnsi="Courier New" w:cs="Courier New"/>
-          <w:bCs/>
-          <w:color w:val="333333"/>
-        </w:rPr>
-      </w:pPr>
-      <w:proofErr w:type="gramStart"/>
-      <w:r>
-        <w:rPr>
-          <w:rFonts w:ascii="Courier New" w:eastAsia="Times New Roman" w:hAnsi="Courier New" w:cs="Courier New"/>
-          <w:bCs/>
-          <w:color w:val="333333"/>
-        </w:rPr>
-        <w:t>{ "</w:t>
-      </w:r>
-      <w:proofErr w:type="gramEnd"/>
-      <w:r>
-        <w:rPr>
-          <w:rFonts w:ascii="Courier New" w:eastAsia="Times New Roman" w:hAnsi="Courier New" w:cs="Courier New"/>
-          <w:bCs/>
-          <w:color w:val="333333"/>
-        </w:rPr>
-        <w:t>code": "</w:t>
-      </w:r>
-      <w:r>
-        <w:rPr>
-          <w:rFonts w:ascii="Courier New" w:eastAsia="Times New Roman" w:hAnsi="Courier New" w:cs="Courier New"/>
-          <w:bCs/>
-          <w:color w:val="333333"/>
-        </w:rPr>
-        <w:t>N26</w:t>
-      </w:r>
-      <w:r>
-        <w:rPr>
-          <w:rFonts w:ascii="Courier New" w:eastAsia="Times New Roman" w:hAnsi="Courier New" w:cs="Courier New"/>
-          <w:bCs/>
-          <w:color w:val="333333"/>
-        </w:rPr>
-        <w:t xml:space="preserve">", "balance": </w:t>
-      </w:r>
-      <w:r>
-        <w:rPr>
-          <w:rFonts w:ascii="Courier New" w:eastAsia="Times New Roman" w:hAnsi="Courier New" w:cs="Courier New"/>
-          <w:bCs/>
-          <w:color w:val="333333"/>
-        </w:rPr>
-        <w:t>3</w:t>
-      </w:r>
-      <w:r>
-        <w:rPr>
-          <w:rFonts w:ascii="Courier New" w:eastAsia="Times New Roman" w:hAnsi="Courier New" w:cs="Courier New"/>
-          <w:bCs/>
-          <w:color w:val="333333"/>
-        </w:rPr>
-        <w:t xml:space="preserve">0.0 </w:t>
-      </w:r>
-      <w:r>
-        <w:rPr>
-          <w:rFonts w:ascii="Courier New" w:eastAsia="Times New Roman" w:hAnsi="Courier New" w:cs="Courier New"/>
-          <w:bCs/>
-          <w:color w:val="333333"/>
-        </w:rPr>
-        <w:t>},</w:t>
-      </w:r>
-    </w:p>
-    <w:p>
-      <w:pPr>
-        <w:shd w:val="clear" w:color="auto" w:fill="F6F5EE"/>
-        <w:spacing w:line="240" w:lineRule="auto"/>
-        <w:rPr>
-          <w:rFonts w:ascii="Courier New" w:eastAsia="Times New Roman" w:hAnsi="Courier New" w:cs="Courier New"/>
-          <w:bCs/>
-          <w:color w:val="333333"/>
-        </w:rPr>
-      </w:pPr>
-      <w:r>
-        <w:rPr>
-          <w:rFonts w:ascii="Courier New" w:eastAsia="Times New Roman" w:hAnsi="Courier New" w:cs="Courier New"/>
-          <w:bCs/>
-          <w:color w:val="333333"/>
-        </w:rPr>
-        <w:t>]</w:t>
-      </w:r>
-    </w:p>
-    <w:p>
-      <w:pPr>
-        <w:rPr>
-          <w:rFonts w:ascii="Segoe UI" w:eastAsia="Times New Roman" w:hAnsi="Segoe UI" w:cs="Segoe UI"/>
-          <w:bCs/>
-          <w:color w:val="0070C0"/>
-          <w:u w:val="single"/>
-        </w:rPr>
-      </w:pPr>
-      <w:r>
-        <w:rPr>
-          <w:rFonts w:ascii="Segoe UI" w:eastAsia="Times New Roman" w:hAnsi="Segoe UI" w:cs="Segoe UI"/>
-          <w:b/>
-          <w:bCs/>
-          <w:color w:val="333333"/>
-        </w:rPr>
-        <w:t>PATCH</w:t>
-      </w:r>
-      <w:r>
-        <w:t xml:space="preserve"> </w:t>
-      </w:r>
-      <w:r>
-        <w:rPr>
-          <w:rFonts w:ascii="Segoe UI" w:eastAsia="Times New Roman" w:hAnsi="Segoe UI" w:cs="Segoe UI"/>
-          <w:bCs/>
-          <w:color w:val="0070C0"/>
-          <w:u w:val="single"/>
-        </w:rPr>
-        <w:t>http://localhost:8080/api/v1/clients/</w:t>
-      </w:r>
-      <w:r>
-        <w:rPr>
-          <w:rFonts w:ascii="Segoe UI" w:eastAsia="Times New Roman" w:hAnsi="Segoe UI" w:cs="Segoe UI"/>
-          <w:bCs/>
-          <w:color w:val="0070C0"/>
-          <w:u w:val="single"/>
-        </w:rPr>
-        <w:t>elon.musk</w:t>
-      </w:r>
-      <w:r>
-        <w:rPr>
-          <w:rFonts w:ascii="Segoe UI" w:eastAsia="Times New Roman" w:hAnsi="Segoe UI" w:cs="Segoe UI"/>
-          <w:bCs/>
-          <w:color w:val="0070C0"/>
-          <w:u w:val="single"/>
-        </w:rPr>
-        <w:t>/accounts/</w:t>
-      </w:r>
-      <w:r>
-        <w:rPr>
-          <w:rFonts w:ascii="Segoe UI" w:eastAsia="Times New Roman" w:hAnsi="Segoe UI" w:cs="Segoe UI"/>
-          <w:bCs/>
-          <w:color w:val="0070C0"/>
-          <w:u w:val="single"/>
-        </w:rPr>
-        <w:t>BNP/balances</w:t>
-      </w:r>
-    </w:p>
-    <w:p>
-      <w:pPr>
-        <w:shd w:val="clear" w:color="auto" w:fill="F6F5EE"/>
-        <w:spacing w:line="240" w:lineRule="auto"/>
-        <w:rPr>
-          <w:rFonts w:ascii="Courier New" w:eastAsia="Times New Roman" w:hAnsi="Courier New" w:cs="Courier New"/>
-          <w:bCs/>
-          <w:color w:val="333333"/>
-        </w:rPr>
-      </w:pPr>
-      <w:r>
-        <w:rPr>
-          <w:rFonts w:ascii="Courier New" w:eastAsia="Times New Roman" w:hAnsi="Courier New" w:cs="Courier New"/>
-          <w:b/>
-          <w:bCs/>
-          <w:color w:val="333333"/>
-        </w:rPr>
-        <w:t>BODY</w:t>
-      </w:r>
-      <w:r>
-        <w:rPr>
-          <w:rFonts w:ascii="Courier New" w:eastAsia="Times New Roman" w:hAnsi="Courier New" w:cs="Courier New"/>
-          <w:bCs/>
-          <w:color w:val="333333"/>
-        </w:rPr>
-        <w:t xml:space="preserve"> : </w:t>
-      </w:r>
-      <w:proofErr w:type="gramStart"/>
-      <w:r>
-        <w:rPr>
-          <w:rFonts w:ascii="Courier New" w:eastAsia="Times New Roman" w:hAnsi="Courier New" w:cs="Courier New"/>
-          <w:bCs/>
-          <w:color w:val="333333"/>
-        </w:rPr>
-        <w:t>{ "</w:t>
-      </w:r>
-      <w:proofErr w:type="spellStart"/>
-      <w:proofErr w:type="gramEnd"/>
-      <w:r>
-        <w:rPr>
-          <w:rFonts w:ascii="Courier New" w:eastAsia="Times New Roman" w:hAnsi="Courier New" w:cs="Courier New"/>
-          <w:bCs/>
-          <w:color w:val="333333"/>
-        </w:rPr>
-        <w:t>deposit</w:t>
-      </w:r>
-      <w:proofErr w:type="spellEnd"/>
-      <w:r>
-        <w:rPr>
-          <w:rFonts w:ascii="Courier New" w:eastAsia="Times New Roman" w:hAnsi="Courier New" w:cs="Courier New"/>
-          <w:bCs/>
-          <w:color w:val="333333"/>
-        </w:rPr>
-        <w:t>"</w:t>
-      </w:r>
-      <w:r>
-        <w:rPr>
-          <w:rFonts w:ascii="Courier New" w:eastAsia="Times New Roman" w:hAnsi="Courier New" w:cs="Courier New"/>
-          <w:bCs/>
-          <w:color w:val="333333"/>
-        </w:rPr>
-        <w:t xml:space="preserve"> </w:t>
-      </w:r>
-      <w:r>
-        <w:rPr>
-          <w:rFonts w:ascii="Courier New" w:eastAsia="Times New Roman" w:hAnsi="Courier New" w:cs="Courier New"/>
-          <w:bCs/>
-          <w:color w:val="333333"/>
-        </w:rPr>
-        <w:t>: 10.0 }</w:t>
-      </w:r>
-    </w:p>
-    <w:p>
-      <w:pPr>
         <w:spacing w:after="240" w:line="240" w:lineRule="auto"/>
+        <w:ind w:left="708" w:hanging="708"/>
         <w:jc w:val="both"/>
         <w:rPr>
           <w:rFonts w:ascii="Segoe UI" w:eastAsia="Times New Roman" w:hAnsi="Segoe UI" w:cs="Segoe UI"/>
@@ -5477,7 +5626,7 @@
       </w:pPr>
       <w:r>
         <w:pict w14:anchorId="22CA690E">
-          <v:shape id="Image 13" o:spid="_x0000_i1031" type="#_x0000_t75" alt=":warning:" style="width:14.95pt;height:14.95pt;visibility:visible;mso-wrap-style:square">
+          <v:shape id="Image 13" o:spid="_x0000_i1031" type="#_x0000_t75" alt=":warning:" style="width:15pt;height:15pt;visibility:visible;mso-wrap-style:square">
             <v:imagedata r:id="rId13" o:title=""/>
           </v:shape>
         </w:pict>
@@ -5501,14 +5650,30 @@
           <w:rFonts w:ascii="Segoe UI" w:eastAsia="Times New Roman" w:hAnsi="Segoe UI" w:cs="Segoe UI"/>
           <w:color w:val="333333"/>
         </w:rPr>
-        <w:t xml:space="preserve">apportée aux tests </w:t>
-      </w:r>
-      <w:r>
-        <w:rPr>
-          <w:rFonts w:ascii="Segoe UI" w:eastAsia="Times New Roman" w:hAnsi="Segoe UI" w:cs="Segoe UI"/>
-          <w:color w:val="333333"/>
-        </w:rPr>
-        <w:t xml:space="preserve">unitaires </w:t>
+        <w:t xml:space="preserve">apportée </w:t>
+      </w:r>
+      <w:r>
+        <w:rPr>
+          <w:rFonts w:ascii="Segoe UI" w:eastAsia="Times New Roman" w:hAnsi="Segoe UI" w:cs="Segoe UI"/>
+          <w:b/>
+          <w:color w:val="333333"/>
+        </w:rPr>
+        <w:t xml:space="preserve">aux tests </w:t>
+      </w:r>
+      <w:r>
+        <w:rPr>
+          <w:rFonts w:ascii="Segoe UI" w:eastAsia="Times New Roman" w:hAnsi="Segoe UI" w:cs="Segoe UI"/>
+          <w:b/>
+          <w:color w:val="333333"/>
+        </w:rPr>
+        <w:t>unitaires</w:t>
+      </w:r>
+      <w:r>
+        <w:rPr>
+          <w:rFonts w:ascii="Segoe UI" w:eastAsia="Times New Roman" w:hAnsi="Segoe UI" w:cs="Segoe UI"/>
+          <w:color w:val="333333"/>
+        </w:rPr>
+        <w:t xml:space="preserve"> </w:t>
       </w:r>
       <w:r>
         <w:rPr>
@@ -5561,28 +5726,28 @@
         <v:path o:extrusionok="f" gradientshapeok="t" o:connecttype="rect"/>
         <o:lock v:ext="edit" aspectratio="t"/>
       </v:shapetype>
-      <v:shape id="_x0000_i1042" type="#_x0000_t75" alt=":warning:" style="width:48.1pt;height:48.1pt;visibility:visible;mso-wrap-style:square" o:bullet="t">
+      <v:shape id="_x0000_i1126" type="#_x0000_t75" alt=":warning:" style="width:47.8pt;height:47.8pt;visibility:visible;mso-wrap-style:square" o:bullet="t">
         <v:imagedata r:id="rId1" o:title=""/>
       </v:shape>
     </w:pict>
   </w:numPicBullet>
   <w:numPicBullet w:numPicBulletId="1">
     <w:pict>
-      <v:shape id="_x0000_i1043" type="#_x0000_t75" alt=":warning:" style="width:14.95pt;height:14.95pt;visibility:visible;mso-wrap-style:square" o:bullet="t">
+      <v:shape id="_x0000_i1127" type="#_x0000_t75" alt=":warning:" style="width:15pt;height:15pt;visibility:visible;mso-wrap-style:square" o:bullet="t">
         <v:imagedata r:id="rId2" o:title=""/>
       </v:shape>
     </w:pict>
   </w:numPicBullet>
   <w:numPicBullet w:numPicBulletId="2">
     <w:pict>
-      <v:shape id="_x0000_i1044" type="#_x0000_t75" alt=":warning:" style="width:14.95pt;height:14.95pt;visibility:visible;mso-wrap-style:square" o:bullet="t">
+      <v:shape id="_x0000_i1128" type="#_x0000_t75" alt=":warning:" style="width:15pt;height:15pt;visibility:visible;mso-wrap-style:square" o:bullet="t">
         <v:imagedata r:id="rId3" o:title=""/>
       </v:shape>
     </w:pict>
   </w:numPicBullet>
   <w:numPicBullet w:numPicBulletId="3">
     <w:pict>
-      <v:shape id="_x0000_i1045" type="#_x0000_t75" alt=":warning:" style="width:14.95pt;height:14.95pt;visibility:visible;mso-wrap-style:square" o:bullet="t">
+      <v:shape id="_x0000_i1129" type="#_x0000_t75" alt=":warning:" style="width:15pt;height:15pt;visibility:visible;mso-wrap-style:square" o:bullet="t">
         <v:imagedata r:id="rId4" o:title=""/>
       </v:shape>
     </w:pict>
@@ -5947,7 +6112,7 @@
       <w:lvlText w:val="%1."/>
       <w:lvlJc w:val="left"/>
       <w:pPr>
-        <w:ind w:left="360" w:hanging="360"/>
+        <w:ind w:left="720" w:hanging="360"/>
       </w:pPr>
       <w:rPr>
         <w:rFonts w:ascii="Segoe UI" w:eastAsia="Times New Roman" w:hAnsi="Segoe UI" w:cs="Segoe UI"/>
@@ -5959,7 +6124,7 @@
       <w:lvlText w:val="%2."/>
       <w:lvlJc w:val="left"/>
       <w:pPr>
-        <w:ind w:left="990" w:hanging="360"/>
+        <w:ind w:left="1350" w:hanging="360"/>
       </w:pPr>
     </w:lvl>
     <w:lvl w:ilvl="2" w:tplc="0409001B" w:tentative="1">
@@ -5968,7 +6133,7 @@
       <w:lvlText w:val="%3."/>
       <w:lvlJc w:val="right"/>
       <w:pPr>
-        <w:ind w:left="1710" w:hanging="180"/>
+        <w:ind w:left="2070" w:hanging="180"/>
       </w:pPr>
     </w:lvl>
     <w:lvl w:ilvl="3" w:tplc="0409000F" w:tentative="1">
@@ -5977,7 +6142,7 @@
       <w:lvlText w:val="%4."/>
       <w:lvlJc w:val="left"/>
       <w:pPr>
-        <w:ind w:left="2430" w:hanging="360"/>
+        <w:ind w:left="2790" w:hanging="360"/>
       </w:pPr>
     </w:lvl>
     <w:lvl w:ilvl="4" w:tplc="04090019" w:tentative="1">
@@ -5986,7 +6151,7 @@
       <w:lvlText w:val="%5."/>
       <w:lvlJc w:val="left"/>
       <w:pPr>
-        <w:ind w:left="3150" w:hanging="360"/>
+        <w:ind w:left="3510" w:hanging="360"/>
       </w:pPr>
     </w:lvl>
     <w:lvl w:ilvl="5" w:tplc="0409001B" w:tentative="1">
@@ -5995,7 +6160,7 @@
       <w:lvlText w:val="%6."/>
       <w:lvlJc w:val="right"/>
       <w:pPr>
-        <w:ind w:left="3870" w:hanging="180"/>
+        <w:ind w:left="4230" w:hanging="180"/>
       </w:pPr>
     </w:lvl>
     <w:lvl w:ilvl="6" w:tplc="0409000F" w:tentative="1">
@@ -6004,7 +6169,7 @@
       <w:lvlText w:val="%7."/>
       <w:lvlJc w:val="left"/>
       <w:pPr>
-        <w:ind w:left="4590" w:hanging="360"/>
+        <w:ind w:left="4950" w:hanging="360"/>
       </w:pPr>
     </w:lvl>
     <w:lvl w:ilvl="7" w:tplc="04090019" w:tentative="1">
@@ -6013,7 +6178,7 @@
       <w:lvlText w:val="%8."/>
       <w:lvlJc w:val="left"/>
       <w:pPr>
-        <w:ind w:left="5310" w:hanging="360"/>
+        <w:ind w:left="5670" w:hanging="360"/>
       </w:pPr>
     </w:lvl>
     <w:lvl w:ilvl="8" w:tplc="0409001B" w:tentative="1">
@@ -6022,7 +6187,7 @@
       <w:lvlText w:val="%9."/>
       <w:lvlJc w:val="right"/>
       <w:pPr>
-        <w:ind w:left="6030" w:hanging="180"/>
+        <w:ind w:left="6390" w:hanging="180"/>
       </w:pPr>
     </w:lvl>
   </w:abstractNum>
@@ -7447,7 +7612,7 @@
 </file>
 
 <file path=customXml/itemProps1.xml><?xml version="1.0" encoding="utf-8"?>
-<ds:datastoreItem xmlns:ds="http://schemas.openxmlformats.org/officeDocument/2006/customXml" ds:itemID="{4F602754-D3B3-4D93-8016-85983FD7EAC1}">
+<ds:datastoreItem xmlns:ds="http://schemas.openxmlformats.org/officeDocument/2006/customXml" ds:itemID="{53EA71C3-0EBC-4D06-8797-1A7C293FBBF4}">
   <ds:schemaRefs>
     <ds:schemaRef ds:uri="http://schemas.openxmlformats.org/officeDocument/2006/bibliography"/>
   </ds:schemaRefs>

</xml_diff>